<commit_message>
added some more middleware logic
</commit_message>
<xml_diff>
--- a/MernStackProjectNotes.docx
+++ b/MernStackProjectNotes.docx
@@ -246,6 +246,33 @@
       <w:proofErr w:type="spellEnd"/>
       <w:r>
         <w:t xml:space="preserve"> Hook for security in our app</w:t>
+      </w:r>
+      <w:r>
+        <w:br/>
+      </w:r>
+      <w:r>
+        <w:rPr>
+          <w:b/>
+          <w:bCs/>
+        </w:rPr>
+        <w:t>Tip</w:t>
+      </w:r>
+      <w:r>
+        <w:t>: Using a model View design in our app for our express.js routes</w:t>
+      </w:r>
+      <w:r>
+        <w:t xml:space="preserve"> (</w:t>
+      </w:r>
+      <w:r>
+        <w:rPr>
+          <w:b/>
+          <w:bCs/>
+          <w:color w:val="FF0000"/>
+        </w:rPr>
+        <w:t>another way of exporting modules as well</w:t>
+      </w:r>
+      <w:r>
+        <w:t>)</w:t>
       </w:r>
       <w:r>
         <w:br/>
@@ -416,7 +443,14 @@
       <w:r>
         <w:lastRenderedPageBreak/>
         <w:br/>
-        <w:t>It’s a pretty straightforward project</w:t>
+      </w:r>
+      <w:proofErr w:type="gramStart"/>
+      <w:r>
+        <w:t>It’s</w:t>
+      </w:r>
+      <w:proofErr w:type="gramEnd"/>
+      <w:r>
+        <w:t xml:space="preserve"> a pretty straightforward project</w:t>
       </w:r>
       <w:r>
         <w:br/>
@@ -996,7 +1030,14 @@
       </w:r>
       <w:r>
         <w:br/>
-        <w:t>End Result:</w:t>
+      </w:r>
+      <w:proofErr w:type="gramStart"/>
+      <w:r>
+        <w:t>End Result</w:t>
+      </w:r>
+      <w:proofErr w:type="gramEnd"/>
+      <w:r>
+        <w:t>:</w:t>
       </w:r>
     </w:p>
     <w:p>
@@ -1233,7 +1274,14 @@
       </w:r>
       <w:r>
         <w:br/>
-        <w:t xml:space="preserve">It's actually </w:t>
+      </w:r>
+      <w:proofErr w:type="gramStart"/>
+      <w:r>
+        <w:t>It's</w:t>
+      </w:r>
+      <w:proofErr w:type="gramEnd"/>
+      <w:r>
+        <w:t xml:space="preserve"> actually </w:t>
       </w:r>
       <w:proofErr w:type="spellStart"/>
       <w:r>
@@ -1464,7 +1512,15 @@
         <w:t>user-supplied "reducer" callback function on each element of the array</w:t>
       </w:r>
       <w:r>
-        <w:t>, in order, passing in the return value from the calculation on the preceding element. The final result of running the reducer across all elements of the array is a single value.</w:t>
+        <w:t xml:space="preserve">, in order, passing in the return value from the calculation on the preceding element. </w:t>
+      </w:r>
+      <w:proofErr w:type="gramStart"/>
+      <w:r>
+        <w:t>The final result</w:t>
+      </w:r>
+      <w:proofErr w:type="gramEnd"/>
+      <w:r>
+        <w:t xml:space="preserve"> of running the reducer across all elements of the array is a single value.</w:t>
       </w:r>
       <w:r>
         <w:br/>
@@ -1521,8 +1577,13 @@
         <w:spacing w:after="0"/>
       </w:pPr>
       <w:r>
-        <w:t>const array1 = [1, 2, 3, 4];</w:t>
-      </w:r>
+        <w:t>const array1 = [1, 2, 3, 4</w:t>
+      </w:r>
+      <w:proofErr w:type="gramStart"/>
+      <w:r>
+        <w:t>];</w:t>
+      </w:r>
+      <w:proofErr w:type="gramEnd"/>
     </w:p>
     <w:p>
       <w:pPr>
@@ -1556,10 +1617,12 @@
         <w:t xml:space="preserve"> = array1.reduce((</w:t>
       </w:r>
       <w:proofErr w:type="spellStart"/>
+      <w:proofErr w:type="gramStart"/>
       <w:r>
         <w:t>prevVal,curVal</w:t>
       </w:r>
       <w:proofErr w:type="spellEnd"/>
+      <w:proofErr w:type="gramEnd"/>
       <w:r>
         <w:t xml:space="preserve">) =&gt; </w:t>
       </w:r>
@@ -1588,12 +1651,17 @@
         <w:t>console.log(</w:t>
       </w:r>
       <w:proofErr w:type="spellStart"/>
+      <w:proofErr w:type="gramStart"/>
       <w:r>
         <w:t>newSum</w:t>
       </w:r>
       <w:proofErr w:type="spellEnd"/>
       <w:r>
-        <w:t>)  //10</w:t>
+        <w:t>)  /</w:t>
+      </w:r>
+      <w:proofErr w:type="gramEnd"/>
+      <w:r>
+        <w:t>/10</w:t>
       </w:r>
       <w:r>
         <w:br/>
@@ -1686,7 +1754,23 @@
           <w:bCs/>
         </w:rPr>
         <w:lastRenderedPageBreak/>
-        <w:t xml:space="preserve">Reflecting back on what we explained earlier about what a reducer is an what </w:t>
+        <w:t xml:space="preserve">Reflecting back on what we explained earlier about what a reducer is </w:t>
+      </w:r>
+      <w:proofErr w:type="gramStart"/>
+      <w:r>
+        <w:rPr>
+          <w:b/>
+          <w:bCs/>
+        </w:rPr>
+        <w:t>an</w:t>
+      </w:r>
+      <w:proofErr w:type="gramEnd"/>
+      <w:r>
+        <w:rPr>
+          <w:b/>
+          <w:bCs/>
+        </w:rPr>
+        <w:t xml:space="preserve"> what </w:t>
       </w:r>
       <w:proofErr w:type="spellStart"/>
       <w:r>
@@ -1736,6 +1820,7 @@
         <w:t xml:space="preserve">const [count, dispatch] = </w:t>
       </w:r>
       <w:proofErr w:type="spellStart"/>
+      <w:proofErr w:type="gramStart"/>
       <w:r>
         <w:t>useReducer</w:t>
       </w:r>
@@ -1743,6 +1828,7 @@
       <w:r>
         <w:t>(</w:t>
       </w:r>
+      <w:proofErr w:type="gramEnd"/>
       <w:r>
         <w:rPr>
           <w:b/>
@@ -1829,15 +1915,28 @@
         <w:spacing w:after="0"/>
       </w:pPr>
       <w:r>
-        <w:t>function reducer(state, action) { }</w:t>
+        <w:t xml:space="preserve">function </w:t>
+      </w:r>
+      <w:proofErr w:type="gramStart"/>
+      <w:r>
+        <w:t>reducer(</w:t>
+      </w:r>
+      <w:proofErr w:type="gramEnd"/>
+      <w:r>
+        <w:t>state, action) { }</w:t>
       </w:r>
     </w:p>
     <w:p>
       <w:pPr>
         <w:spacing w:after="0"/>
       </w:pPr>
-      <w:r>
-        <w:t>dispatch({ type: 'increment' })</w:t>
+      <w:proofErr w:type="gramStart"/>
+      <w:r>
+        <w:t>dispatch(</w:t>
+      </w:r>
+      <w:proofErr w:type="gramEnd"/>
+      <w:r>
+        <w:t>{ type: 'increment' })</w:t>
       </w:r>
     </w:p>
     <w:p>
@@ -1907,7 +2006,15 @@
     </w:p>
     <w:p>
       <w:r>
-        <w:t>The golden rule still remains. Component state for component state, Redux for application state.</w:t>
+        <w:t xml:space="preserve">The golden rule </w:t>
+      </w:r>
+      <w:proofErr w:type="gramStart"/>
+      <w:r>
+        <w:t>still remains</w:t>
+      </w:r>
+      <w:proofErr w:type="gramEnd"/>
+      <w:r>
+        <w:t>. Component state for component state, Redux for application state.</w:t>
       </w:r>
       <w:r>
         <w:br/>
@@ -2009,7 +2116,15 @@
       </w:r>
       <w:proofErr w:type="spellEnd"/>
       <w:r>
-        <w:t xml:space="preserve"> returns an array that holds the current state value and a dispatch function to which you can pass an action and later invoke it. While this is similar to the pattern Redux uses, there are a few differences.</w:t>
+        <w:t xml:space="preserve"> returns an array that holds the current state value and a dispatch function to which you can pass an action and later invoke it. While this is </w:t>
+      </w:r>
+      <w:proofErr w:type="gramStart"/>
+      <w:r>
+        <w:t>similar to</w:t>
+      </w:r>
+      <w:proofErr w:type="gramEnd"/>
+      <w:r>
+        <w:t xml:space="preserve"> the pattern Redux uses, there are a few differences.</w:t>
       </w:r>
       <w:r>
         <w:br/>
@@ -2074,7 +2189,15 @@
         <w:t>that reducer only</w:t>
       </w:r>
       <w:r>
-        <w:t>, whereas in Redux, the dispatch function sends the action object to the store. At the time of dispatch, the components don’t need to know which reducer will process the action.</w:t>
+        <w:t xml:space="preserve">, whereas in Redux, the dispatch function sends the action object to the store. At the time of dispatch, the components </w:t>
+      </w:r>
+      <w:proofErr w:type="gramStart"/>
+      <w:r>
+        <w:t>don’t</w:t>
+      </w:r>
+      <w:proofErr w:type="gramEnd"/>
+      <w:r>
+        <w:t xml:space="preserve"> need to know which reducer will process the action.</w:t>
       </w:r>
       <w:r>
         <w:br/>
@@ -2322,7 +2445,15 @@
       </w:r>
       <w:proofErr w:type="spellEnd"/>
       <w:r>
-        <w:t xml:space="preserve"> is an additional Hook for managing more complex state logic. However, it’s worth noting that </w:t>
+        <w:t xml:space="preserve"> is an additional Hook for managing more complex state logic. However, </w:t>
+      </w:r>
+      <w:proofErr w:type="gramStart"/>
+      <w:r>
+        <w:t>it’s</w:t>
+      </w:r>
+      <w:proofErr w:type="gramEnd"/>
+      <w:r>
+        <w:t xml:space="preserve"> worth noting that </w:t>
       </w:r>
       <w:proofErr w:type="spellStart"/>
       <w:r>
@@ -2858,7 +2989,25 @@
           <w:sz w:val="36"/>
           <w:szCs w:val="36"/>
         </w:rPr>
-        <w:t xml:space="preserve"> actually is more cleaner than handing a bunch of </w:t>
+        <w:t xml:space="preserve"> actually is </w:t>
+      </w:r>
+      <w:proofErr w:type="gramStart"/>
+      <w:r>
+        <w:rPr>
+          <w:color w:val="FF0000"/>
+          <w:sz w:val="36"/>
+          <w:szCs w:val="36"/>
+        </w:rPr>
+        <w:t>more cleaner</w:t>
+      </w:r>
+      <w:proofErr w:type="gramEnd"/>
+      <w:r>
+        <w:rPr>
+          <w:color w:val="FF0000"/>
+          <w:sz w:val="36"/>
+          <w:szCs w:val="36"/>
+        </w:rPr>
+        <w:t xml:space="preserve"> than handing a bunch of </w:t>
       </w:r>
       <w:proofErr w:type="spellStart"/>
       <w:r>
@@ -3030,10 +3179,12 @@
         <w:t xml:space="preserve">: </w:t>
       </w:r>
       <w:proofErr w:type="spellStart"/>
+      <w:proofErr w:type="gramStart"/>
       <w:r>
         <w:t>props.children</w:t>
       </w:r>
       <w:proofErr w:type="spellEnd"/>
+      <w:proofErr w:type="gramEnd"/>
       <w:r>
         <w:t xml:space="preserve"> in react</w:t>
       </w:r>
@@ -3329,7 +3480,15 @@
       </w:r>
       <w:r>
         <w:br/>
-        <w:t xml:space="preserve">React Fragment allows you have more than one root element. </w:t>
+        <w:t xml:space="preserve">React Fragment allows you </w:t>
+      </w:r>
+      <w:proofErr w:type="gramStart"/>
+      <w:r>
+        <w:t>have</w:t>
+      </w:r>
+      <w:proofErr w:type="gramEnd"/>
+      <w:r>
+        <w:t xml:space="preserve"> more than one root element. </w:t>
       </w:r>
       <w:proofErr w:type="spellStart"/>
       <w:r>
@@ -3337,7 +3496,15 @@
       </w:r>
       <w:proofErr w:type="spellEnd"/>
       <w:r>
-        <w:t xml:space="preserve"> has a limitation of only allow for one root element when rendering, so in order to get around it, you have to wrap two root elements in a </w:t>
+        <w:t xml:space="preserve"> has a limitation of only allow for one root element when rendering, so </w:t>
+      </w:r>
+      <w:proofErr w:type="gramStart"/>
+      <w:r>
+        <w:t>in order to</w:t>
+      </w:r>
+      <w:proofErr w:type="gramEnd"/>
+      <w:r>
+        <w:t xml:space="preserve"> get around it, you have to wrap two root elements in a </w:t>
       </w:r>
       <w:proofErr w:type="spellStart"/>
       <w:r>
@@ -4192,7 +4359,15 @@
         <w:t>Tip</w:t>
       </w:r>
       <w:r>
-        <w:t xml:space="preserve">: Wiring up a custom confirm (And passing in two component as one using </w:t>
+        <w:t xml:space="preserve">: Wiring up a custom confirm (And passing in two </w:t>
+      </w:r>
+      <w:proofErr w:type="gramStart"/>
+      <w:r>
+        <w:t>component</w:t>
+      </w:r>
+      <w:proofErr w:type="gramEnd"/>
+      <w:r>
+        <w:t xml:space="preserve"> as one using </w:t>
       </w:r>
       <w:proofErr w:type="spellStart"/>
       <w:r>
@@ -4349,7 +4524,15 @@
         <w:br/>
       </w:r>
       <w:r>
-        <w:t>import Input from '../../shared/components/</w:t>
+        <w:t xml:space="preserve">import Input from </w:t>
+      </w:r>
+      <w:proofErr w:type="gramStart"/>
+      <w:r>
+        <w:t>'..</w:t>
+      </w:r>
+      <w:proofErr w:type="gramEnd"/>
+      <w:r>
+        <w:t>/../shared/components/</w:t>
       </w:r>
       <w:proofErr w:type="spellStart"/>
       <w:r>
@@ -4687,7 +4870,14 @@
       </w:r>
       <w:r>
         <w:br/>
-        <w:t>It's a lot to wire-up and understand, but once you break it down, it’s not that difficult to grasp. Still kind of an overkill.</w:t>
+      </w:r>
+      <w:proofErr w:type="gramStart"/>
+      <w:r>
+        <w:t>It's</w:t>
+      </w:r>
+      <w:proofErr w:type="gramEnd"/>
+      <w:r>
+        <w:t xml:space="preserve"> a lot to wire-up and understand, but once you break it down, it’s not that difficult to grasp. Still kind of an overkill.</w:t>
       </w:r>
     </w:p>
     <w:p>
@@ -4715,7 +4905,7 @@
       <w:r>
         <w:br/>
       </w:r>
-      <w:hyperlink r:id="rId58" w:history="1">
+      <w:hyperlink r:id="rId58" w:anchor="usecontext" w:history="1">
         <w:r>
           <w:rPr>
             <w:rStyle w:val="Hyperlink"/>
@@ -4725,8 +4915,6 @@
       </w:hyperlink>
       <w:r>
         <w:br/>
-      </w:r>
-      <w:r>
         <w:t>React Context is a way to manage state globally.</w:t>
       </w:r>
     </w:p>
@@ -4790,6 +4978,9 @@
     </w:p>
     <w:p>
       <w:r>
+        <w:rPr>
+          <w:noProof/>
+        </w:rPr>
         <w:drawing>
           <wp:inline distT="0" distB="0" distL="0" distR="0" wp14:anchorId="6370E37C" wp14:editId="707AF039">
             <wp:extent cx="5943600" cy="1771650"/>
@@ -4835,11 +5026,22 @@
       </w:r>
       <w:r>
         <w:br/>
-        <w:t>Then in our app.js, we wrap the Context object around all of our components</w:t>
-      </w:r>
-    </w:p>
-    <w:p>
-      <w:r>
+        <w:t xml:space="preserve">Then in our app.js, we wrap the Context object around </w:t>
+      </w:r>
+      <w:proofErr w:type="gramStart"/>
+      <w:r>
+        <w:t>all of</w:t>
+      </w:r>
+      <w:proofErr w:type="gramEnd"/>
+      <w:r>
+        <w:t xml:space="preserve"> our components</w:t>
+      </w:r>
+    </w:p>
+    <w:p>
+      <w:r>
+        <w:rPr>
+          <w:noProof/>
+        </w:rPr>
         <w:lastRenderedPageBreak/>
         <w:drawing>
           <wp:inline distT="0" distB="0" distL="0" distR="0" wp14:anchorId="08FE18E0" wp14:editId="02E0E388">
@@ -4903,6 +5105,9 @@
     </w:p>
     <w:p>
       <w:r>
+        <w:rPr>
+          <w:noProof/>
+        </w:rPr>
         <w:lastRenderedPageBreak/>
         <w:drawing>
           <wp:inline distT="0" distB="0" distL="0" distR="0" wp14:anchorId="2898D8EE" wp14:editId="3D8F4421">
@@ -4944,6 +5149,9 @@
         <w:br/>
       </w:r>
       <w:r>
+        <w:rPr>
+          <w:noProof/>
+        </w:rPr>
         <w:lastRenderedPageBreak/>
         <w:drawing>
           <wp:inline distT="0" distB="0" distL="0" distR="0" wp14:anchorId="73D9D378" wp14:editId="0692A8A5">
@@ -4995,6 +5203,9 @@
         <w:br/>
       </w:r>
       <w:r>
+        <w:rPr>
+          <w:noProof/>
+        </w:rPr>
         <w:lastRenderedPageBreak/>
         <w:drawing>
           <wp:inline distT="0" distB="0" distL="0" distR="0" wp14:anchorId="21E65995" wp14:editId="4951133C">
@@ -5039,6 +5250,9 @@
         <w:br/>
       </w:r>
       <w:r>
+        <w:rPr>
+          <w:noProof/>
+        </w:rPr>
         <w:lastRenderedPageBreak/>
         <w:drawing>
           <wp:inline distT="0" distB="0" distL="0" distR="0" wp14:anchorId="30E92DD3" wp14:editId="3682BDD7">
@@ -5075,6 +5289,188 @@
             </a:graphic>
           </wp:inline>
         </w:drawing>
+      </w:r>
+      <w:r>
+        <w:br/>
+      </w:r>
+      <w:r>
+        <w:br/>
+      </w:r>
+      <w:r>
+        <w:rPr>
+          <w:b/>
+          <w:bCs/>
+        </w:rPr>
+        <w:t>Tip</w:t>
+      </w:r>
+      <w:r>
+        <w:t>: Using a model View design in our app for our express.js routes</w:t>
+      </w:r>
+      <w:r>
+        <w:br/>
+      </w:r>
+      <w:r>
+        <w:drawing>
+          <wp:inline distT="0" distB="0" distL="0" distR="0" wp14:anchorId="501BA750" wp14:editId="4FEE88CB">
+            <wp:extent cx="2886478" cy="4858428"/>
+            <wp:effectExtent l="0" t="0" r="9525" b="0"/>
+            <wp:docPr id="53" name="Picture 53" descr="Graphical user interface, text, application&#10;&#10;Description automatically generated"/>
+            <wp:cNvGraphicFramePr>
+              <a:graphicFrameLocks xmlns:a="http://schemas.openxmlformats.org/drawingml/2006/main" noChangeAspect="1"/>
+            </wp:cNvGraphicFramePr>
+            <a:graphic xmlns:a="http://schemas.openxmlformats.org/drawingml/2006/main">
+              <a:graphicData uri="http://schemas.openxmlformats.org/drawingml/2006/picture">
+                <pic:pic xmlns:pic="http://schemas.openxmlformats.org/drawingml/2006/picture">
+                  <pic:nvPicPr>
+                    <pic:cNvPr id="53" name="Picture 53" descr="Graphical user interface, text, application&#10;&#10;Description automatically generated"/>
+                    <pic:cNvPicPr/>
+                  </pic:nvPicPr>
+                  <pic:blipFill>
+                    <a:blip r:embed="rId65"/>
+                    <a:stretch>
+                      <a:fillRect/>
+                    </a:stretch>
+                  </pic:blipFill>
+                  <pic:spPr>
+                    <a:xfrm>
+                      <a:off x="0" y="0"/>
+                      <a:ext cx="2886478" cy="4858428"/>
+                    </a:xfrm>
+                    <a:prstGeom prst="rect">
+                      <a:avLst/>
+                    </a:prstGeom>
+                  </pic:spPr>
+                </pic:pic>
+              </a:graphicData>
+            </a:graphic>
+          </wp:inline>
+        </w:drawing>
+      </w:r>
+      <w:r>
+        <w:br/>
+      </w:r>
+      <w:r>
+        <w:lastRenderedPageBreak/>
+        <w:br/>
+        <w:t xml:space="preserve">We create a </w:t>
+      </w:r>
+      <w:proofErr w:type="gramStart"/>
+      <w:r>
+        <w:t>controllers</w:t>
+      </w:r>
+      <w:proofErr w:type="gramEnd"/>
+      <w:r>
+        <w:t xml:space="preserve"> folder and add the following code:</w:t>
+      </w:r>
+    </w:p>
+    <w:p>
+      <w:r>
+        <w:drawing>
+          <wp:inline distT="0" distB="0" distL="0" distR="0" wp14:anchorId="5D531326" wp14:editId="711B8543">
+            <wp:extent cx="5943600" cy="5354955"/>
+            <wp:effectExtent l="0" t="0" r="0" b="0"/>
+            <wp:docPr id="54" name="Picture 54" descr="Text&#10;&#10;Description automatically generated"/>
+            <wp:cNvGraphicFramePr>
+              <a:graphicFrameLocks xmlns:a="http://schemas.openxmlformats.org/drawingml/2006/main" noChangeAspect="1"/>
+            </wp:cNvGraphicFramePr>
+            <a:graphic xmlns:a="http://schemas.openxmlformats.org/drawingml/2006/main">
+              <a:graphicData uri="http://schemas.openxmlformats.org/drawingml/2006/picture">
+                <pic:pic xmlns:pic="http://schemas.openxmlformats.org/drawingml/2006/picture">
+                  <pic:nvPicPr>
+                    <pic:cNvPr id="54" name="Picture 54" descr="Text&#10;&#10;Description automatically generated"/>
+                    <pic:cNvPicPr/>
+                  </pic:nvPicPr>
+                  <pic:blipFill>
+                    <a:blip r:embed="rId66"/>
+                    <a:stretch>
+                      <a:fillRect/>
+                    </a:stretch>
+                  </pic:blipFill>
+                  <pic:spPr>
+                    <a:xfrm>
+                      <a:off x="0" y="0"/>
+                      <a:ext cx="5943600" cy="5354955"/>
+                    </a:xfrm>
+                    <a:prstGeom prst="rect">
+                      <a:avLst/>
+                    </a:prstGeom>
+                  </pic:spPr>
+                </pic:pic>
+              </a:graphicData>
+            </a:graphic>
+          </wp:inline>
+        </w:drawing>
+      </w:r>
+      <w:r>
+        <w:br/>
+      </w:r>
+      <w:r>
+        <w:br/>
+        <w:t xml:space="preserve">Notice how we export the file (we are not using the </w:t>
+      </w:r>
+      <w:proofErr w:type="spellStart"/>
+      <w:proofErr w:type="gramStart"/>
+      <w:r>
+        <w:t>module.exports</w:t>
+      </w:r>
+      <w:proofErr w:type="spellEnd"/>
+      <w:proofErr w:type="gramEnd"/>
+      <w:r>
+        <w:t xml:space="preserve"> way)</w:t>
+      </w:r>
+      <w:r>
+        <w:br/>
+      </w:r>
+      <w:r>
+        <w:br/>
+        <w:t>Then to use the file in our routes:</w:t>
+      </w:r>
+      <w:r>
+        <w:br/>
+      </w:r>
+      <w:r>
+        <w:lastRenderedPageBreak/>
+        <w:drawing>
+          <wp:inline distT="0" distB="0" distL="0" distR="0" wp14:anchorId="788852CF" wp14:editId="60D01DF1">
+            <wp:extent cx="5943600" cy="3440430"/>
+            <wp:effectExtent l="0" t="0" r="0" b="7620"/>
+            <wp:docPr id="55" name="Picture 55" descr="Text&#10;&#10;Description automatically generated"/>
+            <wp:cNvGraphicFramePr>
+              <a:graphicFrameLocks xmlns:a="http://schemas.openxmlformats.org/drawingml/2006/main" noChangeAspect="1"/>
+            </wp:cNvGraphicFramePr>
+            <a:graphic xmlns:a="http://schemas.openxmlformats.org/drawingml/2006/main">
+              <a:graphicData uri="http://schemas.openxmlformats.org/drawingml/2006/picture">
+                <pic:pic xmlns:pic="http://schemas.openxmlformats.org/drawingml/2006/picture">
+                  <pic:nvPicPr>
+                    <pic:cNvPr id="55" name="Picture 55" descr="Text&#10;&#10;Description automatically generated"/>
+                    <pic:cNvPicPr/>
+                  </pic:nvPicPr>
+                  <pic:blipFill>
+                    <a:blip r:embed="rId67"/>
+                    <a:stretch>
+                      <a:fillRect/>
+                    </a:stretch>
+                  </pic:blipFill>
+                  <pic:spPr>
+                    <a:xfrm>
+                      <a:off x="0" y="0"/>
+                      <a:ext cx="5943600" cy="3440430"/>
+                    </a:xfrm>
+                    <a:prstGeom prst="rect">
+                      <a:avLst/>
+                    </a:prstGeom>
+                  </pic:spPr>
+                </pic:pic>
+              </a:graphicData>
+            </a:graphic>
+          </wp:inline>
+        </w:drawing>
+      </w:r>
+      <w:r>
+        <w:br/>
+      </w:r>
+      <w:r>
+        <w:br/>
       </w:r>
     </w:p>
     <w:sectPr>

</xml_diff>

<commit_message>
fixed drop-downs and missing data
</commit_message>
<xml_diff>
--- a/MernStackProjectNotes.docx
+++ b/MernStackProjectNotes.docx
@@ -3,13 +3,8 @@
 <w:document xmlns:wpc="http://schemas.microsoft.com/office/word/2010/wordprocessingCanvas" xmlns:cx="http://schemas.microsoft.com/office/drawing/2014/chartex" xmlns:cx1="http://schemas.microsoft.com/office/drawing/2015/9/8/chartex" xmlns:cx2="http://schemas.microsoft.com/office/drawing/2015/10/21/chartex" xmlns:cx3="http://schemas.microsoft.com/office/drawing/2016/5/9/chartex" xmlns:cx4="http://schemas.microsoft.com/office/drawing/2016/5/10/chartex" xmlns:cx5="http://schemas.microsoft.com/office/drawing/2016/5/11/chartex" xmlns:cx6="http://schemas.microsoft.com/office/drawing/2016/5/12/chartex" xmlns:cx7="http://schemas.microsoft.com/office/drawing/2016/5/13/chartex" xmlns:cx8="http://schemas.microsoft.com/office/drawing/2016/5/14/chartex" xmlns:mc="http://schemas.openxmlformats.org/markup-compatibility/2006" xmlns:aink="http://schemas.microsoft.com/office/drawing/2016/ink" xmlns:am3d="http://schemas.microsoft.com/office/drawing/2017/model3d" xmlns:o="urn:schemas-microsoft-com:office:office" xmlns:r="http://schemas.openxmlformats.org/officeDocument/2006/relationships" xmlns:m="http://schemas.openxmlformats.org/officeDocument/2006/math" xmlns:v="urn:schemas-microsoft-com:vml" xmlns:wp14="http://schemas.microsoft.com/office/word/2010/wordprocessingDrawing" xmlns:wp="http://schemas.openxmlformats.org/drawingml/2006/wordprocessingDrawing" xmlns:w10="urn:schemas-microsoft-com:office:word" xmlns:w="http://schemas.openxmlformats.org/wordprocessingml/2006/main" xmlns:w14="http://schemas.microsoft.com/office/word/2010/wordml" xmlns:w15="http://schemas.microsoft.com/office/word/2012/wordml" xmlns:w16cex="http://schemas.microsoft.com/office/word/2018/wordml/cex" xmlns:w16cid="http://schemas.microsoft.com/office/word/2016/wordml/cid" xmlns:w16="http://schemas.microsoft.com/office/word/2018/wordml" xmlns:w16sdtdh="http://schemas.microsoft.com/office/word/2020/wordml/sdtdatahash" xmlns:w16se="http://schemas.microsoft.com/office/word/2015/wordml/symex" xmlns:wpg="http://schemas.microsoft.com/office/word/2010/wordprocessingGroup" xmlns:wpi="http://schemas.microsoft.com/office/word/2010/wordprocessingInk" xmlns:wne="http://schemas.microsoft.com/office/word/2006/wordml" xmlns:wps="http://schemas.microsoft.com/office/word/2010/wordprocessingShape" mc:Ignorable="w14 w15 w16se w16cid w16 w16cex w16sdtdh wp14">
   <w:body>
     <w:p>
-      <w:proofErr w:type="spellStart"/>
-      <w:r>
-        <w:t>MernStack</w:t>
-      </w:r>
-      <w:proofErr w:type="spellEnd"/>
-      <w:r>
-        <w:t xml:space="preserve"> Project Notes – Udemy Course</w:t>
+      <w:r>
+        <w:t>MernStack Project Notes – Udemy Course</w:t>
       </w:r>
       <w:r>
         <w:br/>
@@ -29,13 +24,8 @@
         <w:t>Tip</w:t>
       </w:r>
       <w:r>
-        <w:t xml:space="preserve">: Working with react router </w:t>
-      </w:r>
-      <w:proofErr w:type="spellStart"/>
-      <w:r>
-        <w:t>dom</w:t>
-      </w:r>
-      <w:proofErr w:type="spellEnd"/>
+        <w:t>: Working with react router dom</w:t>
+      </w:r>
       <w:r>
         <w:br/>
       </w:r>
@@ -47,15 +37,7 @@
         <w:t>Tip</w:t>
       </w:r>
       <w:r>
-        <w:t xml:space="preserve">: </w:t>
-      </w:r>
-      <w:proofErr w:type="spellStart"/>
-      <w:r>
-        <w:t>props.children</w:t>
-      </w:r>
-      <w:proofErr w:type="spellEnd"/>
-      <w:r>
-        <w:t xml:space="preserve"> in react</w:t>
+        <w:t>: props.children in react</w:t>
       </w:r>
       <w:r>
         <w:br/>
@@ -68,13 +50,8 @@
         <w:t>Tip</w:t>
       </w:r>
       <w:r>
-        <w:t xml:space="preserve">: </w:t>
-      </w:r>
-      <w:proofErr w:type="spellStart"/>
-      <w:r>
-        <w:t>React.Fragment</w:t>
-      </w:r>
-      <w:proofErr w:type="spellEnd"/>
+        <w:t>: React.Fragment</w:t>
+      </w:r>
       <w:r>
         <w:br/>
       </w:r>
@@ -125,13 +102,8 @@
         <w:t>Tip</w:t>
       </w:r>
       <w:r>
-        <w:t xml:space="preserve">: Props </w:t>
-      </w:r>
-      <w:proofErr w:type="spellStart"/>
-      <w:r>
-        <w:t>destructuring</w:t>
-      </w:r>
-      <w:proofErr w:type="spellEnd"/>
+        <w:t>: Props destructuring</w:t>
+      </w:r>
       <w:r>
         <w:br/>
       </w:r>
@@ -143,21 +115,97 @@
         <w:t>Tip</w:t>
       </w:r>
       <w:r>
-        <w:t>: Redux and react hook – (</w:t>
-      </w:r>
-      <w:proofErr w:type="spellStart"/>
-      <w:r>
-        <w:t>useState</w:t>
-      </w:r>
-      <w:proofErr w:type="spellEnd"/>
-      <w:r>
-        <w:t xml:space="preserve"> and </w:t>
-      </w:r>
-      <w:proofErr w:type="spellStart"/>
-      <w:r>
-        <w:t>useReducer</w:t>
-      </w:r>
-      <w:proofErr w:type="spellEnd"/>
+        <w:t>: Redux and react hook – (useState and useReducer)</w:t>
+      </w:r>
+      <w:r>
+        <w:br/>
+      </w:r>
+      <w:r>
+        <w:rPr>
+          <w:b/>
+          <w:bCs/>
+        </w:rPr>
+        <w:t>Tip</w:t>
+      </w:r>
+      <w:r>
+        <w:t>: Breaking the project down</w:t>
+      </w:r>
+      <w:r>
+        <w:br/>
+      </w:r>
+      <w:r>
+        <w:rPr>
+          <w:b/>
+          <w:bCs/>
+        </w:rPr>
+        <w:t>Tip</w:t>
+      </w:r>
+      <w:r>
+        <w:t>: useEffect</w:t>
+      </w:r>
+      <w:r>
+        <w:br/>
+      </w:r>
+      <w:r>
+        <w:rPr>
+          <w:b/>
+          <w:bCs/>
+        </w:rPr>
+        <w:t>Tip</w:t>
+      </w:r>
+      <w:r>
+        <w:t>: Wiring up a custom confirm (And passing in two component as one using React.Fragment)</w:t>
+      </w:r>
+      <w:r>
+        <w:br/>
+      </w:r>
+      <w:r>
+        <w:rPr>
+          <w:b/>
+          <w:bCs/>
+        </w:rPr>
+        <w:t>Tip</w:t>
+      </w:r>
+      <w:r>
+        <w:t>: How he setup form validation using a custom hook and re-usable components</w:t>
+      </w:r>
+      <w:r>
+        <w:br/>
+      </w:r>
+      <w:r>
+        <w:rPr>
+          <w:b/>
+          <w:bCs/>
+        </w:rPr>
+        <w:t>Tip</w:t>
+      </w:r>
+      <w:r>
+        <w:t>: How to use the useContext Hook for security in our app</w:t>
+      </w:r>
+      <w:r>
+        <w:br/>
+      </w:r>
+      <w:r>
+        <w:rPr>
+          <w:b/>
+          <w:bCs/>
+        </w:rPr>
+        <w:t>Tip</w:t>
+      </w:r>
+      <w:r>
+        <w:t>: Using a model View design in our app for our express.js routes</w:t>
+      </w:r>
+      <w:r>
+        <w:t xml:space="preserve"> (</w:t>
+      </w:r>
+      <w:r>
+        <w:rPr>
+          <w:b/>
+          <w:bCs/>
+          <w:color w:val="FF0000"/>
+        </w:rPr>
+        <w:t>another way of exporting modules as well</w:t>
+      </w:r>
       <w:r>
         <w:t>)</w:t>
       </w:r>
@@ -172,7 +220,7 @@
         <w:t>Tip</w:t>
       </w:r>
       <w:r>
-        <w:t>: Breaking the project down</w:t>
+        <w:t>: Working with Express Validator for validating routes</w:t>
       </w:r>
       <w:r>
         <w:br/>
@@ -185,16 +233,20 @@
         <w:t>Tip</w:t>
       </w:r>
       <w:r>
-        <w:t xml:space="preserve">: </w:t>
-      </w:r>
-      <w:proofErr w:type="spellStart"/>
-      <w:r>
-        <w:t>useEffect</w:t>
-      </w:r>
-      <w:proofErr w:type="spellEnd"/>
-      <w:r>
-        <w:br/>
-      </w:r>
+        <w:t>: Endode URI for passing in invalid characters in an URL</w:t>
+      </w:r>
+      <w:r>
+        <w:br/>
+      </w:r>
+    </w:p>
+    <w:p/>
+    <w:p>
+      <w:pPr>
+        <w:rPr>
+          <w:b/>
+          <w:bCs/>
+        </w:rPr>
+      </w:pPr>
       <w:r>
         <w:rPr>
           <w:b/>
@@ -203,126 +255,15 @@
         <w:t>Tip</w:t>
       </w:r>
       <w:r>
-        <w:t xml:space="preserve">: Wiring up a custom confirm (And passing in two component as one using </w:t>
-      </w:r>
-      <w:proofErr w:type="spellStart"/>
-      <w:r>
-        <w:t>React.Fragment</w:t>
-      </w:r>
-      <w:proofErr w:type="spellEnd"/>
-      <w:r>
-        <w:t>)</w:t>
-      </w:r>
-      <w:r>
-        <w:br/>
-      </w:r>
-      <w:r>
-        <w:rPr>
-          <w:b/>
-          <w:bCs/>
-        </w:rPr>
-        <w:t>Tip</w:t>
-      </w:r>
-      <w:r>
-        <w:t>: How he setup form validation using a custom hook and re-usable components</w:t>
-      </w:r>
-      <w:r>
-        <w:br/>
-      </w:r>
-      <w:r>
-        <w:rPr>
-          <w:b/>
-          <w:bCs/>
-        </w:rPr>
-        <w:t>Tip</w:t>
-      </w:r>
-      <w:r>
-        <w:t xml:space="preserve">: How to use the </w:t>
-      </w:r>
-      <w:proofErr w:type="spellStart"/>
-      <w:r>
-        <w:t>useContext</w:t>
-      </w:r>
-      <w:proofErr w:type="spellEnd"/>
-      <w:r>
-        <w:t xml:space="preserve"> Hook for security in our app</w:t>
-      </w:r>
-      <w:r>
-        <w:br/>
-      </w:r>
-      <w:r>
-        <w:rPr>
-          <w:b/>
-          <w:bCs/>
-        </w:rPr>
-        <w:t>Tip</w:t>
-      </w:r>
-      <w:r>
-        <w:t>: Using a model View design in our app for our express.js routes</w:t>
-      </w:r>
-      <w:r>
-        <w:t xml:space="preserve"> (</w:t>
-      </w:r>
-      <w:r>
-        <w:rPr>
-          <w:b/>
-          <w:bCs/>
-          <w:color w:val="FF0000"/>
-        </w:rPr>
-        <w:t>another way of exporting modules as well</w:t>
-      </w:r>
-      <w:r>
-        <w:t>)</w:t>
-      </w:r>
-      <w:r>
-        <w:br/>
-      </w:r>
-    </w:p>
-    <w:p/>
-    <w:p>
-      <w:pPr>
-        <w:rPr>
-          <w:b/>
-          <w:bCs/>
-        </w:rPr>
-      </w:pPr>
-      <w:r>
-        <w:rPr>
-          <w:b/>
-          <w:bCs/>
-        </w:rPr>
-        <w:t>Tip</w:t>
-      </w:r>
-      <w:r>
-        <w:t xml:space="preserve">: </w:t>
-      </w:r>
-      <w:proofErr w:type="spellStart"/>
-      <w:r>
-        <w:t>useEffect</w:t>
-      </w:r>
-      <w:proofErr w:type="spellEnd"/>
-      <w:r>
-        <w:br/>
-      </w:r>
-      <w:proofErr w:type="spellStart"/>
-      <w:r>
-        <w:t>useEffect</w:t>
-      </w:r>
-      <w:proofErr w:type="spellEnd"/>
-      <w:r>
-        <w:t xml:space="preserve"> allows you to call side effects in pure functions. It allows you to perform an action at every re-render or state change.</w:t>
-      </w:r>
-      <w:r>
-        <w:br/>
-        <w:t xml:space="preserve">If you use </w:t>
-      </w:r>
-      <w:proofErr w:type="spellStart"/>
-      <w:r>
-        <w:t>useEffect</w:t>
-      </w:r>
-      <w:proofErr w:type="spellEnd"/>
-      <w:r>
-        <w:t xml:space="preserve"> without a dependent variable, it will run after ever render. If you supply a dependent array, it will only run when a value in the array changes.</w:t>
+        <w:t>: useEffect</w:t>
+      </w:r>
+      <w:r>
+        <w:br/>
+        <w:t>useEffect allows you to call side effects in pure functions. It allows you to perform an action at every re-render or state change.</w:t>
+      </w:r>
+      <w:r>
+        <w:br/>
+        <w:t>If you use useEffect without a dependent variable, it will run after ever render. If you supply a dependent array, it will only run when a value in the array changes.</w:t>
       </w:r>
       <w:r>
         <w:br/>
@@ -443,14 +384,7 @@
       <w:r>
         <w:lastRenderedPageBreak/>
         <w:br/>
-      </w:r>
-      <w:proofErr w:type="gramStart"/>
-      <w:r>
-        <w:t>It’s</w:t>
-      </w:r>
-      <w:proofErr w:type="gramEnd"/>
-      <w:r>
-        <w:t xml:space="preserve"> a pretty straightforward project</w:t>
+        <w:t>It’s a pretty straightforward project</w:t>
       </w:r>
       <w:r>
         <w:br/>
@@ -925,15 +859,7 @@
         <w:t>)</w:t>
       </w:r>
       <w:r>
-        <w:t xml:space="preserve"> (child of </w:t>
-      </w:r>
-      <w:proofErr w:type="spellStart"/>
-      <w:r>
-        <w:t>UserList</w:t>
-      </w:r>
-      <w:proofErr w:type="spellEnd"/>
-      <w:r>
-        <w:t>)</w:t>
+        <w:t xml:space="preserve"> (child of UserList)</w:t>
       </w:r>
       <w:r>
         <w:br/>
@@ -1030,14 +956,7 @@
       </w:r>
       <w:r>
         <w:br/>
-      </w:r>
-      <w:proofErr w:type="gramStart"/>
-      <w:r>
-        <w:t>End Result</w:t>
-      </w:r>
-      <w:proofErr w:type="gramEnd"/>
-      <w:r>
-        <w:t>:</w:t>
+        <w:t>End Result:</w:t>
       </w:r>
     </w:p>
     <w:p>
@@ -1208,23 +1127,7 @@
       </w:r>
       <w:r>
         <w:br/>
-        <w:t xml:space="preserve">Based on our tutorial / explanation of how </w:t>
-      </w:r>
-      <w:proofErr w:type="spellStart"/>
-      <w:r>
-        <w:t>useReducer</w:t>
-      </w:r>
-      <w:proofErr w:type="spellEnd"/>
-      <w:r>
-        <w:t xml:space="preserve"> works, he implemented the component to wire up validation with it. This is achieved easily with </w:t>
-      </w:r>
-      <w:proofErr w:type="spellStart"/>
-      <w:r>
-        <w:t>useReducer</w:t>
-      </w:r>
-      <w:proofErr w:type="spellEnd"/>
-      <w:r>
-        <w:t xml:space="preserve"> (when you want to add complex logic) in your component level state management.</w:t>
+        <w:t>Based on our tutorial / explanation of how useReducer works, he implemented the component to wire up validation with it. This is achieved easily with useReducer (when you want to add complex logic) in your component level state management.</w:t>
       </w:r>
     </w:p>
     <w:p>
@@ -1274,22 +1177,7 @@
       </w:r>
       <w:r>
         <w:br/>
-      </w:r>
-      <w:proofErr w:type="gramStart"/>
-      <w:r>
-        <w:t>It's</w:t>
-      </w:r>
-      <w:proofErr w:type="gramEnd"/>
-      <w:r>
-        <w:t xml:space="preserve"> actually </w:t>
-      </w:r>
-      <w:proofErr w:type="spellStart"/>
-      <w:r>
-        <w:t>kinda</w:t>
-      </w:r>
-      <w:proofErr w:type="spellEnd"/>
-      <w:r>
-        <w:t xml:space="preserve"> slick the way he did it Afterall (I initially did not like the way he did it, but after studying it, I actually understand why he did it that way)</w:t>
+        <w:t>It's actually kinda slick the way he did it Afterall (I initially did not like the way he did it, but after studying it, I actually understand why he did it that way)</w:t>
       </w:r>
       <w:r>
         <w:t>. When writes state with the reducer function, he also adds a custom validator to validate the input.</w:t>
@@ -1299,15 +1187,7 @@
       </w:r>
       <w:r>
         <w:br/>
-        <w:t xml:space="preserve">He also created a </w:t>
-      </w:r>
-      <w:proofErr w:type="spellStart"/>
-      <w:r>
-        <w:t>formValidator</w:t>
-      </w:r>
-      <w:proofErr w:type="spellEnd"/>
-      <w:r>
-        <w:t xml:space="preserve"> as well with a custom hook to determine whether the form’s input was valid or not. (a little bit of an overkill)</w:t>
+        <w:t>He also created a formValidator as well with a custom hook to determine whether the form’s input was valid or not. (a little bit of an overkill)</w:t>
       </w:r>
       <w:r>
         <w:br/>
@@ -1370,43 +1250,18 @@
         <w:t>Tip</w:t>
       </w:r>
       <w:r>
-        <w:t>: Redux and react hook – (</w:t>
-      </w:r>
-      <w:proofErr w:type="spellStart"/>
-      <w:r>
-        <w:t>useState</w:t>
-      </w:r>
-      <w:proofErr w:type="spellEnd"/>
-      <w:r>
-        <w:t xml:space="preserve"> and </w:t>
-      </w:r>
-      <w:proofErr w:type="spellStart"/>
-      <w:r>
-        <w:t>useReducer</w:t>
-      </w:r>
-      <w:proofErr w:type="spellEnd"/>
-      <w:r>
-        <w:t>)</w:t>
-      </w:r>
-      <w:r>
-        <w:br/>
-      </w:r>
-      <w:r>
-        <w:rPr>
-          <w:b/>
-          <w:bCs/>
-        </w:rPr>
-        <w:t xml:space="preserve">What is a </w:t>
-      </w:r>
-      <w:proofErr w:type="spellStart"/>
-      <w:r>
-        <w:rPr>
-          <w:b/>
-          <w:bCs/>
-        </w:rPr>
-        <w:t>redcuer</w:t>
-      </w:r>
-      <w:proofErr w:type="spellEnd"/>
+        <w:t>: Redux and react hook – (useState and useReducer)</w:t>
+      </w:r>
+      <w:r>
+        <w:br/>
+      </w:r>
+      <w:r>
+        <w:rPr>
+          <w:b/>
+          <w:bCs/>
+        </w:rPr>
+        <w:t>What is a redcuer</w:t>
+      </w:r>
       <w:r>
         <w:t>?</w:t>
       </w:r>
@@ -1471,21 +1326,12 @@
       </w:pPr>
     </w:p>
     <w:p>
-      <w:proofErr w:type="spellStart"/>
-      <w:r>
-        <w:rPr>
-          <w:b/>
-          <w:bCs/>
-        </w:rPr>
-        <w:t>Javascript</w:t>
-      </w:r>
-      <w:proofErr w:type="spellEnd"/>
-      <w:r>
-        <w:rPr>
-          <w:b/>
-          <w:bCs/>
-        </w:rPr>
-        <w:t xml:space="preserve"> Reduce</w:t>
+      <w:r>
+        <w:rPr>
+          <w:b/>
+          <w:bCs/>
+        </w:rPr>
+        <w:t>Javascript Reduce</w:t>
       </w:r>
       <w:r>
         <w:br/>
@@ -1512,15 +1358,7 @@
         <w:t>user-supplied "reducer" callback function on each element of the array</w:t>
       </w:r>
       <w:r>
-        <w:t xml:space="preserve">, in order, passing in the return value from the calculation on the preceding element. </w:t>
-      </w:r>
-      <w:proofErr w:type="gramStart"/>
-      <w:r>
-        <w:t>The final result</w:t>
-      </w:r>
-      <w:proofErr w:type="gramEnd"/>
-      <w:r>
-        <w:t xml:space="preserve"> of running the reducer across all elements of the array is a single value.</w:t>
+        <w:t>, in order, passing in the return value from the calculation on the preceding element. The final result of running the reducer across all elements of the array is a single value.</w:t>
       </w:r>
       <w:r>
         <w:br/>
@@ -1577,28 +1415,15 @@
         <w:spacing w:after="0"/>
       </w:pPr>
       <w:r>
-        <w:t>const array1 = [1, 2, 3, 4</w:t>
-      </w:r>
-      <w:proofErr w:type="gramStart"/>
-      <w:r>
-        <w:t>];</w:t>
-      </w:r>
-      <w:proofErr w:type="gramEnd"/>
+        <w:t>const array1 = [1, 2, 3, 4];</w:t>
+      </w:r>
     </w:p>
     <w:p>
       <w:pPr>
         <w:spacing w:after="0"/>
       </w:pPr>
       <w:r>
-        <w:t xml:space="preserve">const </w:t>
-      </w:r>
-      <w:proofErr w:type="spellStart"/>
-      <w:r>
-        <w:t>initialValue</w:t>
-      </w:r>
-      <w:proofErr w:type="spellEnd"/>
-      <w:r>
-        <w:t xml:space="preserve"> = 0</w:t>
+        <w:t>const initialValue = 0</w:t>
       </w:r>
     </w:p>
     <w:p>
@@ -1606,41 +1431,7 @@
         <w:spacing w:after="0"/>
       </w:pPr>
       <w:r>
-        <w:t xml:space="preserve">const </w:t>
-      </w:r>
-      <w:proofErr w:type="spellStart"/>
-      <w:r>
-        <w:t>newSum</w:t>
-      </w:r>
-      <w:proofErr w:type="spellEnd"/>
-      <w:r>
-        <w:t xml:space="preserve"> = array1.reduce((</w:t>
-      </w:r>
-      <w:proofErr w:type="spellStart"/>
-      <w:proofErr w:type="gramStart"/>
-      <w:r>
-        <w:t>prevVal,curVal</w:t>
-      </w:r>
-      <w:proofErr w:type="spellEnd"/>
-      <w:proofErr w:type="gramEnd"/>
-      <w:r>
-        <w:t xml:space="preserve">) =&gt; </w:t>
-      </w:r>
-      <w:proofErr w:type="spellStart"/>
-      <w:r>
-        <w:t>prevVal</w:t>
-      </w:r>
-      <w:proofErr w:type="spellEnd"/>
-      <w:r>
-        <w:t xml:space="preserve"> + </w:t>
-      </w:r>
-      <w:proofErr w:type="spellStart"/>
-      <w:r>
-        <w:t>curVal,initialValue</w:t>
-      </w:r>
-      <w:proofErr w:type="spellEnd"/>
-      <w:r>
-        <w:t>);</w:t>
+        <w:t>const newSum = array1.reduce((prevVal,curVal) =&gt; prevVal + curVal,initialValue);</w:t>
       </w:r>
     </w:p>
     <w:p>
@@ -1648,20 +1439,7 @@
         <w:spacing w:after="0"/>
       </w:pPr>
       <w:r>
-        <w:t>console.log(</w:t>
-      </w:r>
-      <w:proofErr w:type="spellStart"/>
-      <w:proofErr w:type="gramStart"/>
-      <w:r>
-        <w:t>newSum</w:t>
-      </w:r>
-      <w:proofErr w:type="spellEnd"/>
-      <w:r>
-        <w:t>)  /</w:t>
-      </w:r>
-      <w:proofErr w:type="gramEnd"/>
-      <w:r>
-        <w:t>/10</w:t>
+        <w:t>console.log(newSum)  //10</w:t>
       </w:r>
       <w:r>
         <w:br/>
@@ -1700,23 +1478,7 @@
         <w:br/>
       </w:r>
       <w:r>
-        <w:t xml:space="preserve">const reducer = (accumulator, </w:t>
-      </w:r>
-      <w:proofErr w:type="spellStart"/>
-      <w:r>
-        <w:t>currentValue</w:t>
-      </w:r>
-      <w:proofErr w:type="spellEnd"/>
-      <w:r>
-        <w:t xml:space="preserve">) =&gt; accumulator + </w:t>
-      </w:r>
-      <w:proofErr w:type="spellStart"/>
-      <w:r>
-        <w:t>currentValue</w:t>
-      </w:r>
-      <w:proofErr w:type="spellEnd"/>
-      <w:r>
-        <w:t>;</w:t>
+        <w:t>const reducer = (accumulator, currentValue) =&gt; accumulator + currentValue;</w:t>
       </w:r>
       <w:r>
         <w:br/>
@@ -1754,57 +1516,17 @@
           <w:bCs/>
         </w:rPr>
         <w:lastRenderedPageBreak/>
-        <w:t xml:space="preserve">Reflecting back on what we explained earlier about what a reducer is </w:t>
-      </w:r>
-      <w:proofErr w:type="gramStart"/>
-      <w:r>
-        <w:rPr>
-          <w:b/>
-          <w:bCs/>
-        </w:rPr>
-        <w:t>an</w:t>
-      </w:r>
-      <w:proofErr w:type="gramEnd"/>
-      <w:r>
-        <w:rPr>
-          <w:b/>
-          <w:bCs/>
-        </w:rPr>
-        <w:t xml:space="preserve"> what </w:t>
-      </w:r>
-      <w:proofErr w:type="spellStart"/>
-      <w:r>
-        <w:rPr>
-          <w:b/>
-          <w:bCs/>
-        </w:rPr>
-        <w:t>javascript</w:t>
-      </w:r>
-      <w:proofErr w:type="spellEnd"/>
-      <w:r>
-        <w:rPr>
-          <w:b/>
-          <w:bCs/>
-        </w:rPr>
-        <w:t xml:space="preserve"> reduce is:</w:t>
-      </w:r>
-      <w:r>
-        <w:rPr>
-          <w:b/>
-          <w:bCs/>
-        </w:rPr>
-        <w:br/>
-      </w:r>
-      <w:r>
-        <w:t xml:space="preserve">In React, </w:t>
-      </w:r>
-      <w:proofErr w:type="spellStart"/>
-      <w:r>
-        <w:t>useReducer</w:t>
-      </w:r>
-      <w:proofErr w:type="spellEnd"/>
-      <w:r>
-        <w:t xml:space="preserve"> essentially accepts a reducer function that returns a single value:</w:t>
+        <w:t>Reflecting back on what we explained earlier about what a reducer is an what javascript reduce is:</w:t>
+      </w:r>
+      <w:r>
+        <w:rPr>
+          <w:b/>
+          <w:bCs/>
+        </w:rPr>
+        <w:br/>
+      </w:r>
+      <w:r>
+        <w:t>In React, useReducer essentially accepts a reducer function that returns a single value:</w:t>
       </w:r>
     </w:p>
     <w:p>
@@ -1817,18 +1539,8 @@
         <w:spacing w:after="0"/>
       </w:pPr>
       <w:r>
-        <w:t xml:space="preserve">const [count, dispatch] = </w:t>
-      </w:r>
-      <w:proofErr w:type="spellStart"/>
-      <w:proofErr w:type="gramStart"/>
-      <w:r>
-        <w:t>useReducer</w:t>
-      </w:r>
-      <w:proofErr w:type="spellEnd"/>
-      <w:r>
-        <w:t>(</w:t>
-      </w:r>
-      <w:proofErr w:type="gramEnd"/>
+        <w:t>const [count, dispatch] = useReducer(</w:t>
+      </w:r>
       <w:r>
         <w:rPr>
           <w:b/>
@@ -1838,15 +1550,7 @@
         <w:t>reducer</w:t>
       </w:r>
       <w:r>
-        <w:t xml:space="preserve">, </w:t>
-      </w:r>
-      <w:proofErr w:type="spellStart"/>
-      <w:r>
-        <w:t>initialState</w:t>
-      </w:r>
-      <w:proofErr w:type="spellEnd"/>
-      <w:r>
-        <w:t>);</w:t>
+        <w:t>, initialState);</w:t>
       </w:r>
     </w:p>
     <w:p>
@@ -1915,28 +1619,15 @@
         <w:spacing w:after="0"/>
       </w:pPr>
       <w:r>
-        <w:t xml:space="preserve">function </w:t>
-      </w:r>
-      <w:proofErr w:type="gramStart"/>
-      <w:r>
-        <w:t>reducer(</w:t>
-      </w:r>
-      <w:proofErr w:type="gramEnd"/>
-      <w:r>
-        <w:t>state, action) { }</w:t>
+        <w:t>function reducer(state, action) { }</w:t>
       </w:r>
     </w:p>
     <w:p>
       <w:pPr>
         <w:spacing w:after="0"/>
       </w:pPr>
-      <w:proofErr w:type="gramStart"/>
-      <w:r>
-        <w:t>dispatch(</w:t>
-      </w:r>
-      <w:proofErr w:type="gramEnd"/>
-      <w:r>
-        <w:t>{ type: 'increment' })</w:t>
+      <w:r>
+        <w:t>dispatch({ type: 'increment' })</w:t>
       </w:r>
     </w:p>
     <w:p>
@@ -2006,56 +1697,31 @@
     </w:p>
     <w:p>
       <w:r>
-        <w:t xml:space="preserve">The golden rule </w:t>
-      </w:r>
-      <w:proofErr w:type="gramStart"/>
-      <w:r>
-        <w:t>still remains</w:t>
-      </w:r>
-      <w:proofErr w:type="gramEnd"/>
-      <w:r>
-        <w:t>. Component state for component state, Redux for application state.</w:t>
-      </w:r>
-      <w:r>
-        <w:br/>
-      </w:r>
-      <w:r>
-        <w:br/>
-      </w:r>
-      <w:proofErr w:type="spellStart"/>
-      <w:r>
+        <w:t>The golden rule still remains. Component state for component state, Redux for application state.</w:t>
+      </w:r>
+      <w:r>
+        <w:br/>
+      </w:r>
+      <w:r>
+        <w:br/>
+        <w:t>useReducer:</w:t>
+      </w:r>
+      <w:r>
+        <w:br/>
+        <w:t>How does the useReducer Hook work?</w:t>
+      </w:r>
+    </w:p>
+    <w:p>
+      <w:r>
+        <w:t xml:space="preserve">The </w:t>
+      </w:r>
+      <w:r>
+        <w:rPr>
+          <w:b/>
+          <w:bCs/>
+        </w:rPr>
         <w:t>useReducer</w:t>
       </w:r>
-      <w:proofErr w:type="spellEnd"/>
-      <w:r>
-        <w:t>:</w:t>
-      </w:r>
-      <w:r>
-        <w:br/>
-        <w:t xml:space="preserve">How does the </w:t>
-      </w:r>
-      <w:proofErr w:type="spellStart"/>
-      <w:r>
-        <w:t>useReducer</w:t>
-      </w:r>
-      <w:proofErr w:type="spellEnd"/>
-      <w:r>
-        <w:t xml:space="preserve"> Hook work?</w:t>
-      </w:r>
-    </w:p>
-    <w:p>
-      <w:r>
-        <w:t xml:space="preserve">The </w:t>
-      </w:r>
-      <w:proofErr w:type="spellStart"/>
-      <w:r>
-        <w:rPr>
-          <w:b/>
-          <w:bCs/>
-        </w:rPr>
-        <w:t>useReducer</w:t>
-      </w:r>
-      <w:proofErr w:type="spellEnd"/>
       <w:r>
         <w:t xml:space="preserve"> Hook is </w:t>
       </w:r>
@@ -2069,7 +1735,6 @@
       <w:r>
         <w:t xml:space="preserve">, just like the </w:t>
       </w:r>
-      <w:proofErr w:type="spellStart"/>
       <w:r>
         <w:rPr>
           <w:b/>
@@ -2077,7 +1742,6 @@
         </w:rPr>
         <w:t>useState</w:t>
       </w:r>
-      <w:proofErr w:type="spellEnd"/>
       <w:r>
         <w:t xml:space="preserve"> Hook. It accepts a </w:t>
       </w:r>
@@ -2110,21 +1774,8 @@
           <w:bCs/>
         </w:rPr>
       </w:pPr>
-      <w:proofErr w:type="spellStart"/>
-      <w:r>
-        <w:t>useReducer</w:t>
-      </w:r>
-      <w:proofErr w:type="spellEnd"/>
-      <w:r>
-        <w:t xml:space="preserve"> returns an array that holds the current state value and a dispatch function to which you can pass an action and later invoke it. While this is </w:t>
-      </w:r>
-      <w:proofErr w:type="gramStart"/>
-      <w:r>
-        <w:t>similar to</w:t>
-      </w:r>
-      <w:proofErr w:type="gramEnd"/>
-      <w:r>
-        <w:t xml:space="preserve"> the pattern Redux uses, there are a few differences.</w:t>
+      <w:r>
+        <w:t>useReducer returns an array that holds the current state value and a dispatch function to which you can pass an action and later invoke it. While this is similar to the pattern Redux uses, there are a few differences.</w:t>
       </w:r>
       <w:r>
         <w:br/>
@@ -2140,23 +1791,7 @@
           <w:b/>
           <w:bCs/>
         </w:rPr>
-        <w:t xml:space="preserve">, the </w:t>
-      </w:r>
-      <w:proofErr w:type="spellStart"/>
-      <w:r>
-        <w:rPr>
-          <w:b/>
-          <w:bCs/>
-        </w:rPr>
-        <w:t>useReducer</w:t>
-      </w:r>
-      <w:proofErr w:type="spellEnd"/>
-      <w:r>
-        <w:rPr>
-          <w:b/>
-          <w:bCs/>
-        </w:rPr>
-        <w:t xml:space="preserve"> function is tightly coupled to a </w:t>
+        <w:t xml:space="preserve">, the useReducer function is tightly coupled to a </w:t>
       </w:r>
       <w:r>
         <w:rPr>
@@ -2189,15 +1824,7 @@
         <w:t>that reducer only</w:t>
       </w:r>
       <w:r>
-        <w:t xml:space="preserve">, whereas in Redux, the dispatch function sends the action object to the store. At the time of dispatch, the components </w:t>
-      </w:r>
-      <w:proofErr w:type="gramStart"/>
-      <w:r>
-        <w:t>don’t</w:t>
-      </w:r>
-      <w:proofErr w:type="gramEnd"/>
-      <w:r>
-        <w:t xml:space="preserve"> need to know which reducer will process the action.</w:t>
+        <w:t>, whereas in Redux, the dispatch function sends the action object to the store. At the time of dispatch, the components don’t need to know which reducer will process the action.</w:t>
       </w:r>
       <w:r>
         <w:br/>
@@ -2415,121 +2042,36 @@
     <w:p/>
     <w:p/>
     <w:p>
-      <w:proofErr w:type="spellStart"/>
       <w:r>
         <w:lastRenderedPageBreak/>
-        <w:t>useState</w:t>
-      </w:r>
-      <w:proofErr w:type="spellEnd"/>
-      <w:r>
-        <w:t xml:space="preserve"> vs. </w:t>
-      </w:r>
-      <w:proofErr w:type="spellStart"/>
-      <w:r>
-        <w:t>useReducer</w:t>
-      </w:r>
-      <w:proofErr w:type="spellEnd"/>
-    </w:p>
-    <w:p>
-      <w:proofErr w:type="spellStart"/>
-      <w:r>
-        <w:t>useState</w:t>
-      </w:r>
-      <w:proofErr w:type="spellEnd"/>
-      <w:r>
-        <w:t xml:space="preserve"> is a basic Hook for managing simple state transformation, and </w:t>
-      </w:r>
-      <w:proofErr w:type="spellStart"/>
-      <w:r>
-        <w:t>useReducer</w:t>
-      </w:r>
-      <w:proofErr w:type="spellEnd"/>
-      <w:r>
-        <w:t xml:space="preserve"> is an additional Hook for managing more complex state logic. However, </w:t>
-      </w:r>
-      <w:proofErr w:type="gramStart"/>
-      <w:r>
-        <w:t>it’s</w:t>
-      </w:r>
-      <w:proofErr w:type="gramEnd"/>
-      <w:r>
-        <w:t xml:space="preserve"> worth noting that </w:t>
-      </w:r>
-      <w:proofErr w:type="spellStart"/>
-      <w:r>
-        <w:t>useState</w:t>
-      </w:r>
-      <w:proofErr w:type="spellEnd"/>
-      <w:r>
-        <w:t xml:space="preserve"> uses </w:t>
-      </w:r>
-      <w:proofErr w:type="spellStart"/>
-      <w:r>
-        <w:t>useReducer</w:t>
-      </w:r>
-      <w:proofErr w:type="spellEnd"/>
-      <w:r>
-        <w:t xml:space="preserve"> internally, implying that you could use </w:t>
-      </w:r>
-      <w:proofErr w:type="spellStart"/>
-      <w:r>
-        <w:t>useReducer</w:t>
-      </w:r>
-      <w:proofErr w:type="spellEnd"/>
-      <w:r>
-        <w:t xml:space="preserve"> for everything you can do with </w:t>
-      </w:r>
-      <w:proofErr w:type="spellStart"/>
-      <w:r>
-        <w:t>useState</w:t>
-      </w:r>
-      <w:proofErr w:type="spellEnd"/>
-      <w:r>
-        <w:t>.</w:t>
-      </w:r>
-    </w:p>
-    <w:p>
-      <w:r>
-        <w:br/>
-      </w:r>
-      <w:r>
-        <w:rPr>
-          <w:b/>
-          <w:bCs/>
-        </w:rPr>
-        <w:t xml:space="preserve">When to use </w:t>
-      </w:r>
-      <w:proofErr w:type="spellStart"/>
-      <w:r>
-        <w:rPr>
-          <w:b/>
-          <w:bCs/>
-        </w:rPr>
-        <w:t>useReducer</w:t>
-      </w:r>
-      <w:proofErr w:type="spellEnd"/>
-      <w:r>
-        <w:rPr>
-          <w:b/>
-          <w:bCs/>
-        </w:rPr>
-        <w:br/>
-      </w:r>
-      <w:proofErr w:type="spellStart"/>
-      <w:r>
-        <w:t>useReducer</w:t>
-      </w:r>
-      <w:proofErr w:type="spellEnd"/>
-      <w:r>
-        <w:t xml:space="preserve"> provides more predictable state transitions than </w:t>
-      </w:r>
-      <w:proofErr w:type="spellStart"/>
-      <w:r>
-        <w:t>useState</w:t>
-      </w:r>
-      <w:proofErr w:type="spellEnd"/>
-      <w:r>
-        <w:t>, which becomes more important when state changes become so complex that you want to have one place to manage state, like the render function.</w:t>
+        <w:t>useState vs. useReducer</w:t>
+      </w:r>
+    </w:p>
+    <w:p>
+      <w:r>
+        <w:t>useState is a basic Hook for managing simple state transformation, and useReducer is an additional Hook for managing more complex state logic. However, it’s worth noting that useState uses useReducer internally, implying that you could use useReducer for everything you can do with useState.</w:t>
+      </w:r>
+    </w:p>
+    <w:p>
+      <w:r>
+        <w:br/>
+      </w:r>
+      <w:r>
+        <w:rPr>
+          <w:b/>
+          <w:bCs/>
+        </w:rPr>
+        <w:t>When to use useReducer</w:t>
+      </w:r>
+      <w:r>
+        <w:rPr>
+          <w:b/>
+          <w:bCs/>
+        </w:rPr>
+        <w:br/>
+      </w:r>
+      <w:r>
+        <w:t>useReducer provides more predictable state transitions than useState, which becomes more important when state changes become so complex that you want to have one place to manage state, like the render function.</w:t>
       </w:r>
     </w:p>
     <w:p/>
@@ -2541,15 +2083,7 @@
         </w:rPr>
       </w:pPr>
       <w:r>
-        <w:t xml:space="preserve">A good rule of thumb is that when you move past managing primitive data, i.e., a string, integer, or Boolean, and instead must manage a complex object, like with arrays and additional primitives, you’re likely better off with </w:t>
-      </w:r>
-      <w:proofErr w:type="spellStart"/>
-      <w:r>
-        <w:t>useReducer</w:t>
-      </w:r>
-      <w:proofErr w:type="spellEnd"/>
-      <w:r>
-        <w:t>.</w:t>
+        <w:t>A good rule of thumb is that when you move past managing primitive data, i.e., a string, integer, or Boolean, and instead must manage a complex object, like with arrays and additional primitives, you’re likely better off with useReducer.</w:t>
       </w:r>
       <w:r>
         <w:br/>
@@ -2713,48 +2247,16 @@
         <w:br/>
       </w:r>
       <w:r>
-        <w:t xml:space="preserve">Notice how we are dealing with all these state transitions, like username, password, </w:t>
-      </w:r>
-      <w:proofErr w:type="spellStart"/>
-      <w:r>
-        <w:t>isLoading</w:t>
-      </w:r>
-      <w:proofErr w:type="spellEnd"/>
-      <w:r>
-        <w:t xml:space="preserve">, error, and </w:t>
-      </w:r>
-      <w:proofErr w:type="spellStart"/>
-      <w:r>
-        <w:t>isLoggedIn</w:t>
-      </w:r>
-      <w:proofErr w:type="spellEnd"/>
-      <w:r>
-        <w:t>, when we really should be more focused on the action that the user wants to take on the login component.</w:t>
-      </w:r>
-    </w:p>
-    <w:p>
-      <w:r>
-        <w:rPr>
-          <w:b/>
-          <w:bCs/>
-        </w:rPr>
-        <w:t xml:space="preserve">We used five </w:t>
-      </w:r>
-      <w:proofErr w:type="spellStart"/>
-      <w:r>
-        <w:rPr>
-          <w:b/>
-          <w:bCs/>
-        </w:rPr>
-        <w:t>useState</w:t>
-      </w:r>
-      <w:proofErr w:type="spellEnd"/>
-      <w:r>
-        <w:rPr>
-          <w:b/>
-          <w:bCs/>
-        </w:rPr>
-        <w:t xml:space="preserve"> Hooks</w:t>
+        <w:t>Notice how we are dealing with all these state transitions, like username, password, isLoading, error, and isLoggedIn, when we really should be more focused on the action that the user wants to take on the login component.</w:t>
+      </w:r>
+    </w:p>
+    <w:p>
+      <w:r>
+        <w:rPr>
+          <w:b/>
+          <w:bCs/>
+        </w:rPr>
+        <w:t>We used five useState Hooks</w:t>
       </w:r>
       <w:r>
         <w:t xml:space="preserve">, </w:t>
@@ -2781,15 +2283,7 @@
         </w:rPr>
       </w:pPr>
       <w:r>
-        <w:t xml:space="preserve">We can refactor the code above to use </w:t>
-      </w:r>
-      <w:proofErr w:type="spellStart"/>
-      <w:r>
-        <w:t>useReducer</w:t>
-      </w:r>
-      <w:proofErr w:type="spellEnd"/>
-      <w:r>
-        <w:t xml:space="preserve"> and encapsulate all our logic and state transitions in one reducer function:</w:t>
+        <w:t>We can refactor the code above to use useReducer and encapsulate all our logic and state transitions in one reducer function:</w:t>
       </w:r>
       <w:r>
         <w:br/>
@@ -2938,15 +2432,7 @@
         <w:br/>
       </w:r>
       <w:r>
-        <w:t xml:space="preserve">Notice how the new implementation with </w:t>
-      </w:r>
-      <w:proofErr w:type="spellStart"/>
-      <w:r>
-        <w:t>useReducer</w:t>
-      </w:r>
-      <w:proofErr w:type="spellEnd"/>
-      <w:r>
-        <w:t xml:space="preserve"> has made us more focused </w:t>
+        <w:t xml:space="preserve">Notice how the new implementation with useReducer has made us more focused </w:t>
       </w:r>
       <w:r>
         <w:rPr>
@@ -2971,61 +2457,7 @@
           <w:szCs w:val="36"/>
         </w:rPr>
         <w:lastRenderedPageBreak/>
-        <w:t xml:space="preserve">After reading this article I can see why </w:t>
-      </w:r>
-      <w:proofErr w:type="spellStart"/>
-      <w:r>
-        <w:rPr>
-          <w:color w:val="FF0000"/>
-          <w:sz w:val="36"/>
-          <w:szCs w:val="36"/>
-        </w:rPr>
-        <w:t>useReducer</w:t>
-      </w:r>
-      <w:proofErr w:type="spellEnd"/>
-      <w:r>
-        <w:rPr>
-          <w:color w:val="FF0000"/>
-          <w:sz w:val="36"/>
-          <w:szCs w:val="36"/>
-        </w:rPr>
-        <w:t xml:space="preserve"> actually is </w:t>
-      </w:r>
-      <w:proofErr w:type="gramStart"/>
-      <w:r>
-        <w:rPr>
-          <w:color w:val="FF0000"/>
-          <w:sz w:val="36"/>
-          <w:szCs w:val="36"/>
-        </w:rPr>
-        <w:t>more cleaner</w:t>
-      </w:r>
-      <w:proofErr w:type="gramEnd"/>
-      <w:r>
-        <w:rPr>
-          <w:color w:val="FF0000"/>
-          <w:sz w:val="36"/>
-          <w:szCs w:val="36"/>
-        </w:rPr>
-        <w:t xml:space="preserve"> than handing a bunch of </w:t>
-      </w:r>
-      <w:proofErr w:type="spellStart"/>
-      <w:r>
-        <w:rPr>
-          <w:color w:val="FF0000"/>
-          <w:sz w:val="36"/>
-          <w:szCs w:val="36"/>
-        </w:rPr>
-        <w:t>useState</w:t>
-      </w:r>
-      <w:proofErr w:type="spellEnd"/>
-      <w:r>
-        <w:rPr>
-          <w:color w:val="FF0000"/>
-          <w:sz w:val="36"/>
-          <w:szCs w:val="36"/>
-        </w:rPr>
-        <w:t xml:space="preserve"> transitions.</w:t>
+        <w:t>After reading this article I can see why useReducer actually is more cleaner than handing a bunch of useState transitions.</w:t>
       </w:r>
     </w:p>
     <w:p/>
@@ -3038,37 +2470,14 @@
         <w:t>Tip</w:t>
       </w:r>
       <w:r>
-        <w:t xml:space="preserve">: Working with react router </w:t>
-      </w:r>
-      <w:proofErr w:type="spellStart"/>
-      <w:r>
-        <w:t>dom</w:t>
-      </w:r>
-      <w:proofErr w:type="spellEnd"/>
-      <w:r>
-        <w:br/>
-      </w:r>
-      <w:proofErr w:type="spellStart"/>
-      <w:r>
-        <w:t>npm</w:t>
-      </w:r>
-      <w:proofErr w:type="spellEnd"/>
-      <w:r>
-        <w:t xml:space="preserve"> </w:t>
-      </w:r>
-      <w:proofErr w:type="spellStart"/>
-      <w:r>
-        <w:t>i</w:t>
-      </w:r>
-      <w:proofErr w:type="spellEnd"/>
-      <w:r>
-        <w:t xml:space="preserve"> react-router-</w:t>
-      </w:r>
-      <w:proofErr w:type="spellStart"/>
-      <w:r>
-        <w:t>dom</w:t>
-      </w:r>
-      <w:proofErr w:type="spellEnd"/>
+        <w:t>: Working with react router dom</w:t>
+      </w:r>
+      <w:r>
+        <w:br/>
+      </w:r>
+      <w:r>
+        <w:t>npm i react-router-dom</w:t>
+      </w:r>
       <w:r>
         <w:br/>
       </w:r>
@@ -3176,38 +2585,18 @@
         <w:t>Tip</w:t>
       </w:r>
       <w:r>
-        <w:t xml:space="preserve">: </w:t>
-      </w:r>
-      <w:proofErr w:type="spellStart"/>
-      <w:proofErr w:type="gramStart"/>
-      <w:r>
-        <w:t>props.children</w:t>
-      </w:r>
-      <w:proofErr w:type="spellEnd"/>
-      <w:proofErr w:type="gramEnd"/>
-      <w:r>
-        <w:t xml:space="preserve"> in react</w:t>
-      </w:r>
-      <w:r>
-        <w:br/>
-        <w:t xml:space="preserve">Below is a perfect example of </w:t>
-      </w:r>
-      <w:proofErr w:type="spellStart"/>
-      <w:r>
-        <w:t>props.children</w:t>
-      </w:r>
-      <w:proofErr w:type="spellEnd"/>
-      <w:r>
-        <w:br/>
-      </w:r>
-      <w:proofErr w:type="spellStart"/>
+        <w:t>: props.children in react</w:t>
+      </w:r>
+      <w:r>
+        <w:br/>
+        <w:t>Below is a perfect example of props.children</w:t>
+      </w:r>
+      <w:r>
+        <w:br/>
+      </w:r>
       <w:r>
         <w:lastRenderedPageBreak/>
-        <w:t>Props.children</w:t>
-      </w:r>
-      <w:proofErr w:type="spellEnd"/>
-      <w:r>
-        <w:t xml:space="preserve"> takes all of the content passed in (</w:t>
+        <w:t>Props.children takes all of the content passed in (</w:t>
       </w:r>
       <w:r>
         <w:rPr>
@@ -3221,15 +2610,7 @@
       </w:r>
       <w:r>
         <w:br/>
-        <w:t xml:space="preserve">all of the content via </w:t>
-      </w:r>
-      <w:proofErr w:type="spellStart"/>
-      <w:r>
-        <w:t>props.children</w:t>
-      </w:r>
-      <w:proofErr w:type="spellEnd"/>
-      <w:r>
-        <w:t xml:space="preserve"> (AHHHHHHHH….)</w:t>
+        <w:t>all of the content via props.children (AHHHHHHHH….)</w:t>
       </w:r>
       <w:r>
         <w:br/>
@@ -3480,37 +2861,8 @@
       </w:r>
       <w:r>
         <w:br/>
-        <w:t xml:space="preserve">React Fragment allows you </w:t>
-      </w:r>
-      <w:proofErr w:type="gramStart"/>
-      <w:r>
-        <w:t>have</w:t>
-      </w:r>
-      <w:proofErr w:type="gramEnd"/>
-      <w:r>
-        <w:t xml:space="preserve"> more than one root element. </w:t>
-      </w:r>
-      <w:proofErr w:type="spellStart"/>
-      <w:r>
-        <w:t>Javascript</w:t>
-      </w:r>
-      <w:proofErr w:type="spellEnd"/>
-      <w:r>
-        <w:t xml:space="preserve"> has a limitation of only allow for one root element when rendering, so </w:t>
-      </w:r>
-      <w:proofErr w:type="gramStart"/>
-      <w:r>
-        <w:t>in order to</w:t>
-      </w:r>
-      <w:proofErr w:type="gramEnd"/>
-      <w:r>
-        <w:t xml:space="preserve"> get around it, you have to wrap two root elements in a </w:t>
-      </w:r>
-      <w:proofErr w:type="spellStart"/>
-      <w:r>
-        <w:t>React.Fragment</w:t>
-      </w:r>
-      <w:proofErr w:type="spellEnd"/>
+        <w:t>React Fragment allows you have more than one root element. Javascript has a limitation of only allow for one root element when rendering, so in order to get around it, you have to wrap two root elements in a React.Fragment</w:t>
+      </w:r>
       <w:r>
         <w:br/>
       </w:r>
@@ -4071,13 +3423,8 @@
         <w:br/>
       </w:r>
       <w:r>
-        <w:t xml:space="preserve">Since google charges, I will use the free </w:t>
-      </w:r>
-      <w:proofErr w:type="spellStart"/>
-      <w:r>
-        <w:t>mapbox</w:t>
-      </w:r>
-      <w:proofErr w:type="spellEnd"/>
+        <w:t>Since google charges, I will use the free mapbox</w:t>
+      </w:r>
     </w:p>
     <w:p>
       <w:r>
@@ -4132,22 +3479,7 @@
       </w:r>
       <w:r>
         <w:br/>
-      </w:r>
-      <w:proofErr w:type="spellStart"/>
-      <w:r>
-        <w:t>pwd</w:t>
-      </w:r>
-      <w:proofErr w:type="spellEnd"/>
-      <w:r>
-        <w:t xml:space="preserve">= </w:t>
-      </w:r>
-      <w:proofErr w:type="spellStart"/>
-      <w:r>
-        <w:t>bflu</w:t>
-      </w:r>
-      <w:proofErr w:type="spellEnd"/>
-      <w:r>
-        <w:t>@ (Not going to implement maps) because it still requires a credit card</w:t>
+        <w:t>pwd= bflu@ (Not going to implement maps) because it still requires a credit card</w:t>
       </w:r>
       <w:r>
         <w:br/>
@@ -4171,23 +3503,13 @@
         <w:t>Tips</w:t>
       </w:r>
       <w:r>
-        <w:t xml:space="preserve">: Props </w:t>
-      </w:r>
-      <w:proofErr w:type="spellStart"/>
-      <w:r>
-        <w:t>destructuring</w:t>
-      </w:r>
-      <w:proofErr w:type="spellEnd"/>
-      <w:r>
-        <w:br/>
-      </w:r>
-      <w:proofErr w:type="spellStart"/>
-      <w:r>
-        <w:t>Destructuring</w:t>
-      </w:r>
-      <w:proofErr w:type="spellEnd"/>
-      <w:r>
-        <w:t xml:space="preserve"> was introduced in ES6. It’s a JavaScript feature that allows us to extract multiple pieces of data from an array or object and assign them to their own variables.</w:t>
+        <w:t>: Props destructuring</w:t>
+      </w:r>
+      <w:r>
+        <w:br/>
+      </w:r>
+      <w:r>
+        <w:t>Destructuring was introduced in ES6. It’s a JavaScript feature that allows us to extract multiple pieces of data from an array or object and assign them to their own variables.</w:t>
       </w:r>
       <w:r>
         <w:br/>
@@ -4317,7 +3639,6 @@
       <w:r>
         <w:t xml:space="preserve">.id or </w:t>
       </w:r>
-      <w:proofErr w:type="spellStart"/>
       <w:r>
         <w:rPr>
           <w:b/>
@@ -4326,27 +3647,7 @@
         <w:t>props</w:t>
       </w:r>
       <w:r>
-        <w:t>.onInput</w:t>
-      </w:r>
-      <w:proofErr w:type="spellEnd"/>
-      <w:r>
-        <w:t xml:space="preserve">, we can just use </w:t>
-      </w:r>
-      <w:proofErr w:type="spellStart"/>
-      <w:r>
-        <w:t>destructuring</w:t>
-      </w:r>
-      <w:proofErr w:type="spellEnd"/>
-      <w:r>
-        <w:t xml:space="preserve"> to make it cleaner and shorter and just use </w:t>
-      </w:r>
-      <w:proofErr w:type="spellStart"/>
-      <w:r>
-        <w:t>onInput</w:t>
-      </w:r>
-      <w:proofErr w:type="spellEnd"/>
-      <w:r>
-        <w:t xml:space="preserve"> and id</w:t>
+        <w:t>.onInput, we can just use destructuring to make it cleaner and shorter and just use onInput and id</w:t>
       </w:r>
     </w:p>
     <w:p/>
@@ -4359,23 +3660,7 @@
         <w:t>Tip</w:t>
       </w:r>
       <w:r>
-        <w:t xml:space="preserve">: Wiring up a custom confirm (And passing in two </w:t>
-      </w:r>
-      <w:proofErr w:type="gramStart"/>
-      <w:r>
-        <w:t>component</w:t>
-      </w:r>
-      <w:proofErr w:type="gramEnd"/>
-      <w:r>
-        <w:t xml:space="preserve"> as one using </w:t>
-      </w:r>
-      <w:proofErr w:type="spellStart"/>
-      <w:r>
-        <w:t>React.Fragment</w:t>
-      </w:r>
-      <w:proofErr w:type="spellEnd"/>
-      <w:r>
-        <w:t>)</w:t>
+        <w:t>: Wiring up a custom confirm (And passing in two component as one using React.Fragment)</w:t>
       </w:r>
       <w:r>
         <w:br/>
@@ -4434,13 +3719,8 @@
       </w:r>
       <w:r>
         <w:lastRenderedPageBreak/>
-        <w:t xml:space="preserve">Notice how we are passing in single prop for footer that consists of two components. You can pass in two components this way by way of </w:t>
-      </w:r>
-      <w:proofErr w:type="spellStart"/>
-      <w:r>
-        <w:t>React.Fragment</w:t>
-      </w:r>
-      <w:proofErr w:type="spellEnd"/>
+        <w:t>Notice how we are passing in single prop for footer that consists of two components. You can pass in two components this way by way of React.Fragment</w:t>
+      </w:r>
       <w:r>
         <w:br/>
       </w:r>
@@ -4486,15 +3766,7 @@
       </w:r>
       <w:r>
         <w:br/>
-        <w:t xml:space="preserve">He also is using </w:t>
-      </w:r>
-      <w:proofErr w:type="spellStart"/>
-      <w:r>
-        <w:t>React.Portal</w:t>
-      </w:r>
-      <w:proofErr w:type="spellEnd"/>
-      <w:r>
-        <w:t xml:space="preserve"> to give the Modal a Z index outward render. (Like a popup)</w:t>
+        <w:t>He also is using React.Portal to give the Modal a Z index outward render. (Like a popup)</w:t>
       </w:r>
       <w:r>
         <w:br/>
@@ -4524,23 +3796,7 @@
         <w:br/>
       </w:r>
       <w:r>
-        <w:t xml:space="preserve">import Input from </w:t>
-      </w:r>
-      <w:proofErr w:type="gramStart"/>
-      <w:r>
-        <w:t>'..</w:t>
-      </w:r>
-      <w:proofErr w:type="gramEnd"/>
-      <w:r>
-        <w:t>/../shared/components/</w:t>
-      </w:r>
-      <w:proofErr w:type="spellStart"/>
-      <w:r>
-        <w:t>FormElements</w:t>
-      </w:r>
-      <w:proofErr w:type="spellEnd"/>
-      <w:r>
-        <w:t>/Input'</w:t>
+        <w:t>import Input from '../../shared/components/FormElements/Input'</w:t>
       </w:r>
       <w:r>
         <w:br/>
@@ -4645,15 +3901,7 @@
       </w:r>
       <w:r>
         <w:br/>
-        <w:t>The Input.js file receives the validator type as a parameter, the data to validate from the data passed in as props (</w:t>
-      </w:r>
-      <w:proofErr w:type="spellStart"/>
-      <w:r>
-        <w:t>e.target.value</w:t>
-      </w:r>
-      <w:proofErr w:type="spellEnd"/>
-      <w:r>
-        <w:t>)</w:t>
+        <w:t>The Input.js file receives the validator type as a parameter, the data to validate from the data passed in as props (e.target.value)</w:t>
       </w:r>
       <w:r>
         <w:br/>
@@ -4725,15 +3973,7 @@
       </w:r>
       <w:r>
         <w:br/>
-        <w:t xml:space="preserve">Based on the type specified, it validates the data against his logic to determine whether the data is valid or not and returns a </w:t>
-      </w:r>
-      <w:proofErr w:type="spellStart"/>
-      <w:r>
-        <w:t>isValid</w:t>
-      </w:r>
-      <w:proofErr w:type="spellEnd"/>
-      <w:r>
-        <w:t xml:space="preserve"> flag</w:t>
+        <w:t>Based on the type specified, it validates the data against his logic to determine whether the data is valid or not and returns a isValid flag</w:t>
       </w:r>
       <w:r>
         <w:br/>
@@ -4789,15 +4029,7 @@
       </w:r>
       <w:r>
         <w:br/>
-        <w:t xml:space="preserve">Whenever there is a state change, the </w:t>
-      </w:r>
-      <w:proofErr w:type="spellStart"/>
-      <w:r>
-        <w:t>useEffect</w:t>
-      </w:r>
-      <w:proofErr w:type="spellEnd"/>
-      <w:r>
-        <w:t xml:space="preserve"> method calls this </w:t>
+        <w:t xml:space="preserve">Whenever there is a state change, the useEffect method calls this </w:t>
       </w:r>
       <w:r>
         <w:t>via a custom hook</w:t>
@@ -4850,34 +4082,11 @@
       </w:r>
       <w:r>
         <w:br/>
-        <w:t xml:space="preserve">When the change is made in state, it triggers logic in the custom hook’s form reducer that </w:t>
-      </w:r>
-      <w:proofErr w:type="spellStart"/>
-      <w:r>
-        <w:t>determine’s</w:t>
-      </w:r>
-      <w:proofErr w:type="spellEnd"/>
-      <w:r>
-        <w:t xml:space="preserve"> whether the form is valid based on input in the input field (the </w:t>
-      </w:r>
-      <w:proofErr w:type="spellStart"/>
-      <w:r>
-        <w:t>isValid</w:t>
-      </w:r>
-      <w:proofErr w:type="spellEnd"/>
-      <w:r>
-        <w:t xml:space="preserve"> flag that is set in the input reducer).</w:t>
-      </w:r>
-      <w:r>
-        <w:br/>
-      </w:r>
-      <w:proofErr w:type="gramStart"/>
-      <w:r>
-        <w:t>It's</w:t>
-      </w:r>
-      <w:proofErr w:type="gramEnd"/>
-      <w:r>
-        <w:t xml:space="preserve"> a lot to wire-up and understand, but once you break it down, it’s not that difficult to grasp. Still kind of an overkill.</w:t>
+        <w:t>When the change is made in state, it triggers logic in the custom hook’s form reducer that determine’s whether the form is valid based on input in the input field (the isValid flag that is set in the input reducer).</w:t>
+      </w:r>
+      <w:r>
+        <w:br/>
+        <w:t>It's a lot to wire-up and understand, but once you break it down, it’s not that difficult to grasp. Still kind of an overkill.</w:t>
       </w:r>
     </w:p>
     <w:p>
@@ -4892,15 +4101,7 @@
         <w:t>Tip</w:t>
       </w:r>
       <w:r>
-        <w:t xml:space="preserve">: How to use the </w:t>
-      </w:r>
-      <w:proofErr w:type="spellStart"/>
-      <w:r>
-        <w:t>useContext</w:t>
-      </w:r>
-      <w:proofErr w:type="spellEnd"/>
-      <w:r>
-        <w:t xml:space="preserve"> Hook for security in our app</w:t>
+        <w:t>: How to use the useContext Hook for security in our app</w:t>
       </w:r>
       <w:r>
         <w:br/>
@@ -4920,56 +4121,25 @@
     </w:p>
     <w:p>
       <w:r>
-        <w:t xml:space="preserve">It can be used together with the </w:t>
-      </w:r>
-      <w:proofErr w:type="spellStart"/>
-      <w:r>
-        <w:t>useState</w:t>
-      </w:r>
-      <w:proofErr w:type="spellEnd"/>
-      <w:r>
-        <w:t xml:space="preserve"> Hook to </w:t>
-      </w:r>
-      <w:r>
-        <w:rPr>
-          <w:b/>
-          <w:bCs/>
-        </w:rPr>
-        <w:t xml:space="preserve">share state between deeply nested components more easily than with </w:t>
-      </w:r>
-      <w:proofErr w:type="spellStart"/>
-      <w:r>
-        <w:rPr>
-          <w:b/>
-          <w:bCs/>
-        </w:rPr>
-        <w:t>useState</w:t>
-      </w:r>
-      <w:proofErr w:type="spellEnd"/>
-      <w:r>
-        <w:rPr>
-          <w:b/>
-          <w:bCs/>
-        </w:rPr>
-        <w:t xml:space="preserve"> alone.</w:t>
-      </w:r>
-      <w:r>
-        <w:rPr>
-          <w:b/>
-          <w:bCs/>
-        </w:rPr>
-        <w:br/>
-      </w:r>
-      <w:r>
-        <w:br/>
-      </w:r>
-      <w:proofErr w:type="spellStart"/>
-      <w:r>
-        <w:t>Wireup</w:t>
-      </w:r>
-      <w:proofErr w:type="spellEnd"/>
-      <w:r>
-        <w:t xml:space="preserve"> for security in my app</w:t>
+        <w:t xml:space="preserve">It can be used together with the useState Hook to </w:t>
+      </w:r>
+      <w:r>
+        <w:rPr>
+          <w:b/>
+          <w:bCs/>
+        </w:rPr>
+        <w:t>share state between deeply nested components more easily than with useState alone.</w:t>
+      </w:r>
+      <w:r>
+        <w:rPr>
+          <w:b/>
+          <w:bCs/>
+        </w:rPr>
+        <w:br/>
+      </w:r>
+      <w:r>
+        <w:br/>
+        <w:t>Wireup for security in my app</w:t>
       </w:r>
       <w:r>
         <w:br/>
@@ -5026,15 +4196,7 @@
       </w:r>
       <w:r>
         <w:br/>
-        <w:t xml:space="preserve">Then in our app.js, we wrap the Context object around </w:t>
-      </w:r>
-      <w:proofErr w:type="gramStart"/>
-      <w:r>
-        <w:t>all of</w:t>
-      </w:r>
-      <w:proofErr w:type="gramEnd"/>
-      <w:r>
-        <w:t xml:space="preserve"> our components</w:t>
+        <w:t>Then in our app.js, we wrap the Context object around all of our components</w:t>
       </w:r>
     </w:p>
     <w:p>
@@ -5095,13 +4257,8 @@
       </w:r>
       <w:r>
         <w:br/>
-        <w:t xml:space="preserve">In our </w:t>
-      </w:r>
-      <w:proofErr w:type="spellStart"/>
-      <w:r>
-        <w:t>NavLinks</w:t>
-      </w:r>
-      <w:proofErr w:type="spellEnd"/>
+        <w:t>In our NavLinks</w:t>
+      </w:r>
     </w:p>
     <w:p>
       <w:r>
@@ -5310,6 +4467,9 @@
         <w:br/>
       </w:r>
       <w:r>
+        <w:rPr>
+          <w:noProof/>
+        </w:rPr>
         <w:drawing>
           <wp:inline distT="0" distB="0" distL="0" distR="0" wp14:anchorId="501BA750" wp14:editId="4FEE88CB">
             <wp:extent cx="2886478" cy="4858428"/>
@@ -5352,19 +4512,14 @@
       <w:r>
         <w:lastRenderedPageBreak/>
         <w:br/>
-        <w:t xml:space="preserve">We create a </w:t>
-      </w:r>
-      <w:proofErr w:type="gramStart"/>
-      <w:r>
-        <w:t>controllers</w:t>
-      </w:r>
-      <w:proofErr w:type="gramEnd"/>
-      <w:r>
-        <w:t xml:space="preserve"> folder and add the following code:</w:t>
-      </w:r>
-    </w:p>
-    <w:p>
-      <w:r>
+        <w:t>We create a controllers folder and add the following code:</w:t>
+      </w:r>
+    </w:p>
+    <w:p>
+      <w:r>
+        <w:rPr>
+          <w:noProof/>
+        </w:rPr>
         <w:drawing>
           <wp:inline distT="0" distB="0" distL="0" distR="0" wp14:anchorId="5D531326" wp14:editId="711B8543">
             <wp:extent cx="5943600" cy="5354955"/>
@@ -5406,17 +4561,7 @@
       </w:r>
       <w:r>
         <w:br/>
-        <w:t xml:space="preserve">Notice how we export the file (we are not using the </w:t>
-      </w:r>
-      <w:proofErr w:type="spellStart"/>
-      <w:proofErr w:type="gramStart"/>
-      <w:r>
-        <w:t>module.exports</w:t>
-      </w:r>
-      <w:proofErr w:type="spellEnd"/>
-      <w:proofErr w:type="gramEnd"/>
-      <w:r>
-        <w:t xml:space="preserve"> way)</w:t>
+        <w:t>Notice how we export the file (we are not using the module.exports way)</w:t>
       </w:r>
       <w:r>
         <w:br/>
@@ -5429,6 +4574,9 @@
         <w:br/>
       </w:r>
       <w:r>
+        <w:rPr>
+          <w:noProof/>
+        </w:rPr>
         <w:lastRenderedPageBreak/>
         <w:drawing>
           <wp:inline distT="0" distB="0" distL="0" distR="0" wp14:anchorId="788852CF" wp14:editId="60D01DF1">
@@ -5471,6 +4619,236 @@
       </w:r>
       <w:r>
         <w:br/>
+      </w:r>
+      <w:r>
+        <w:rPr>
+          <w:b/>
+          <w:bCs/>
+        </w:rPr>
+        <w:t>Tip</w:t>
+      </w:r>
+      <w:r>
+        <w:t>: Working with Express Validator for validating routes</w:t>
+      </w:r>
+      <w:r>
+        <w:br/>
+      </w:r>
+      <w:hyperlink r:id="rId68" w:history="1">
+        <w:r>
+          <w:rPr>
+            <w:rStyle w:val="Hyperlink"/>
+          </w:rPr>
+          <w:t>https://www.npmjs.com/package/express-validator</w:t>
+        </w:r>
+      </w:hyperlink>
+    </w:p>
+    <w:p>
+      <w:r>
+        <w:t>npm i express-validator</w:t>
+      </w:r>
+      <w:r>
+        <w:br/>
+      </w:r>
+      <w:r>
+        <w:br/>
+      </w:r>
+      <w:r>
+        <w:rPr>
+          <w:noProof/>
+        </w:rPr>
+        <w:lastRenderedPageBreak/>
+        <w:drawing>
+          <wp:inline distT="0" distB="0" distL="0" distR="0" wp14:anchorId="238B6B5B" wp14:editId="4FF21907">
+            <wp:extent cx="5943600" cy="4599305"/>
+            <wp:effectExtent l="0" t="0" r="0" b="0"/>
+            <wp:docPr id="56" name="Picture 56" descr="Text&#10;&#10;Description automatically generated"/>
+            <wp:cNvGraphicFramePr>
+              <a:graphicFrameLocks xmlns:a="http://schemas.openxmlformats.org/drawingml/2006/main" noChangeAspect="1"/>
+            </wp:cNvGraphicFramePr>
+            <a:graphic xmlns:a="http://schemas.openxmlformats.org/drawingml/2006/main">
+              <a:graphicData uri="http://schemas.openxmlformats.org/drawingml/2006/picture">
+                <pic:pic xmlns:pic="http://schemas.openxmlformats.org/drawingml/2006/picture">
+                  <pic:nvPicPr>
+                    <pic:cNvPr id="56" name="Picture 56" descr="Text&#10;&#10;Description automatically generated"/>
+                    <pic:cNvPicPr/>
+                  </pic:nvPicPr>
+                  <pic:blipFill>
+                    <a:blip r:embed="rId69"/>
+                    <a:stretch>
+                      <a:fillRect/>
+                    </a:stretch>
+                  </pic:blipFill>
+                  <pic:spPr>
+                    <a:xfrm>
+                      <a:off x="0" y="0"/>
+                      <a:ext cx="5943600" cy="4599305"/>
+                    </a:xfrm>
+                    <a:prstGeom prst="rect">
+                      <a:avLst/>
+                    </a:prstGeom>
+                  </pic:spPr>
+                </pic:pic>
+              </a:graphicData>
+            </a:graphic>
+          </wp:inline>
+        </w:drawing>
+      </w:r>
+      <w:r>
+        <w:br/>
+      </w:r>
+    </w:p>
+    <w:p>
+      <w:r>
+        <w:rPr>
+          <w:noProof/>
+        </w:rPr>
+        <w:drawing>
+          <wp:inline distT="0" distB="0" distL="0" distR="0" wp14:anchorId="4F7E936F" wp14:editId="45EAEFE7">
+            <wp:extent cx="4858428" cy="1076475"/>
+            <wp:effectExtent l="0" t="0" r="0" b="9525"/>
+            <wp:docPr id="58" name="Picture 58" descr="Text&#10;&#10;Description automatically generated"/>
+            <wp:cNvGraphicFramePr>
+              <a:graphicFrameLocks xmlns:a="http://schemas.openxmlformats.org/drawingml/2006/main" noChangeAspect="1"/>
+            </wp:cNvGraphicFramePr>
+            <a:graphic xmlns:a="http://schemas.openxmlformats.org/drawingml/2006/main">
+              <a:graphicData uri="http://schemas.openxmlformats.org/drawingml/2006/picture">
+                <pic:pic xmlns:pic="http://schemas.openxmlformats.org/drawingml/2006/picture">
+                  <pic:nvPicPr>
+                    <pic:cNvPr id="58" name="Picture 58" descr="Text&#10;&#10;Description automatically generated"/>
+                    <pic:cNvPicPr/>
+                  </pic:nvPicPr>
+                  <pic:blipFill>
+                    <a:blip r:embed="rId70"/>
+                    <a:stretch>
+                      <a:fillRect/>
+                    </a:stretch>
+                  </pic:blipFill>
+                  <pic:spPr>
+                    <a:xfrm>
+                      <a:off x="0" y="0"/>
+                      <a:ext cx="4858428" cy="1076475"/>
+                    </a:xfrm>
+                    <a:prstGeom prst="rect">
+                      <a:avLst/>
+                    </a:prstGeom>
+                  </pic:spPr>
+                </pic:pic>
+              </a:graphicData>
+            </a:graphic>
+          </wp:inline>
+        </w:drawing>
+      </w:r>
+    </w:p>
+    <w:p>
+      <w:r>
+        <w:lastRenderedPageBreak/>
+        <w:br/>
+      </w:r>
+      <w:r>
+        <w:rPr>
+          <w:noProof/>
+        </w:rPr>
+        <w:drawing>
+          <wp:inline distT="0" distB="0" distL="0" distR="0" wp14:anchorId="2F2EF00A" wp14:editId="2C0677CB">
+            <wp:extent cx="5943600" cy="2851785"/>
+            <wp:effectExtent l="0" t="0" r="0" b="5715"/>
+            <wp:docPr id="57" name="Picture 57" descr="Text&#10;&#10;Description automatically generated"/>
+            <wp:cNvGraphicFramePr>
+              <a:graphicFrameLocks xmlns:a="http://schemas.openxmlformats.org/drawingml/2006/main" noChangeAspect="1"/>
+            </wp:cNvGraphicFramePr>
+            <a:graphic xmlns:a="http://schemas.openxmlformats.org/drawingml/2006/main">
+              <a:graphicData uri="http://schemas.openxmlformats.org/drawingml/2006/picture">
+                <pic:pic xmlns:pic="http://schemas.openxmlformats.org/drawingml/2006/picture">
+                  <pic:nvPicPr>
+                    <pic:cNvPr id="57" name="Picture 57" descr="Text&#10;&#10;Description automatically generated"/>
+                    <pic:cNvPicPr/>
+                  </pic:nvPicPr>
+                  <pic:blipFill>
+                    <a:blip r:embed="rId71"/>
+                    <a:stretch>
+                      <a:fillRect/>
+                    </a:stretch>
+                  </pic:blipFill>
+                  <pic:spPr>
+                    <a:xfrm>
+                      <a:off x="0" y="0"/>
+                      <a:ext cx="5943600" cy="2851785"/>
+                    </a:xfrm>
+                    <a:prstGeom prst="rect">
+                      <a:avLst/>
+                    </a:prstGeom>
+                  </pic:spPr>
+                </pic:pic>
+              </a:graphicData>
+            </a:graphic>
+          </wp:inline>
+        </w:drawing>
+      </w:r>
+      <w:r>
+        <w:br/>
+      </w:r>
+      <w:r>
+        <w:br/>
+      </w:r>
+      <w:r>
+        <w:rPr>
+          <w:b/>
+          <w:bCs/>
+        </w:rPr>
+        <w:t>Tip</w:t>
+      </w:r>
+      <w:r>
+        <w:t>: Endode URI for passing in invalid characters in an URL</w:t>
+      </w:r>
+      <w:r>
+        <w:br/>
+      </w:r>
+      <w:hyperlink r:id="rId72" w:history="1">
+        <w:r>
+          <w:rPr>
+            <w:rStyle w:val="Hyperlink"/>
+          </w:rPr>
+          <w:t>https://developer.mozilla.org/en-US/docs/Web/JavaScript/Reference/Global_Objects/encodeURIComponent</w:t>
+        </w:r>
+      </w:hyperlink>
+    </w:p>
+    <w:p>
+      <w:r>
+        <w:drawing>
+          <wp:inline distT="0" distB="0" distL="0" distR="0" wp14:anchorId="1DBCBFAA" wp14:editId="0554E6D7">
+            <wp:extent cx="5943600" cy="4161790"/>
+            <wp:effectExtent l="0" t="0" r="0" b="0"/>
+            <wp:docPr id="59" name="Picture 59" descr="Graphical user interface, text, application&#10;&#10;Description automatically generated"/>
+            <wp:cNvGraphicFramePr>
+              <a:graphicFrameLocks xmlns:a="http://schemas.openxmlformats.org/drawingml/2006/main" noChangeAspect="1"/>
+            </wp:cNvGraphicFramePr>
+            <a:graphic xmlns:a="http://schemas.openxmlformats.org/drawingml/2006/main">
+              <a:graphicData uri="http://schemas.openxmlformats.org/drawingml/2006/picture">
+                <pic:pic xmlns:pic="http://schemas.openxmlformats.org/drawingml/2006/picture">
+                  <pic:nvPicPr>
+                    <pic:cNvPr id="59" name="Picture 59" descr="Graphical user interface, text, application&#10;&#10;Description automatically generated"/>
+                    <pic:cNvPicPr/>
+                  </pic:nvPicPr>
+                  <pic:blipFill>
+                    <a:blip r:embed="rId73"/>
+                    <a:stretch>
+                      <a:fillRect/>
+                    </a:stretch>
+                  </pic:blipFill>
+                  <pic:spPr>
+                    <a:xfrm>
+                      <a:off x="0" y="0"/>
+                      <a:ext cx="5943600" cy="4161790"/>
+                    </a:xfrm>
+                    <a:prstGeom prst="rect">
+                      <a:avLst/>
+                    </a:prstGeom>
+                  </pic:spPr>
+                </pic:pic>
+              </a:graphicData>
+            </a:graphic>
+          </wp:inline>
+        </w:drawing>
       </w:r>
     </w:p>
     <w:sectPr>

</xml_diff>

<commit_message>
Added Mongo DB - Corrected at home
</commit_message>
<xml_diff>
--- a/MernStackProjectNotes.docx
+++ b/MernStackProjectNotes.docx
@@ -1,6 +1,6 @@
 
 <file path=word/document.xml><?xml version="1.0" encoding="utf-8"?>
-<w:document xmlns:wpc="http://schemas.microsoft.com/office/word/2010/wordprocessingCanvas" xmlns:cx="http://schemas.microsoft.com/office/drawing/2014/chartex" xmlns:cx1="http://schemas.microsoft.com/office/drawing/2015/9/8/chartex" xmlns:cx2="http://schemas.microsoft.com/office/drawing/2015/10/21/chartex" xmlns:cx3="http://schemas.microsoft.com/office/drawing/2016/5/9/chartex" xmlns:cx4="http://schemas.microsoft.com/office/drawing/2016/5/10/chartex" xmlns:cx5="http://schemas.microsoft.com/office/drawing/2016/5/11/chartex" xmlns:cx6="http://schemas.microsoft.com/office/drawing/2016/5/12/chartex" xmlns:cx7="http://schemas.microsoft.com/office/drawing/2016/5/13/chartex" xmlns:cx8="http://schemas.microsoft.com/office/drawing/2016/5/14/chartex" xmlns:mc="http://schemas.openxmlformats.org/markup-compatibility/2006" xmlns:aink="http://schemas.microsoft.com/office/drawing/2016/ink" xmlns:am3d="http://schemas.microsoft.com/office/drawing/2017/model3d" xmlns:o="urn:schemas-microsoft-com:office:office" xmlns:r="http://schemas.openxmlformats.org/officeDocument/2006/relationships" xmlns:m="http://schemas.openxmlformats.org/officeDocument/2006/math" xmlns:v="urn:schemas-microsoft-com:vml" xmlns:wp14="http://schemas.microsoft.com/office/word/2010/wordprocessingDrawing" xmlns:wp="http://schemas.openxmlformats.org/drawingml/2006/wordprocessingDrawing" xmlns:w10="urn:schemas-microsoft-com:office:word" xmlns:w="http://schemas.openxmlformats.org/wordprocessingml/2006/main" xmlns:w14="http://schemas.microsoft.com/office/word/2010/wordml" xmlns:w15="http://schemas.microsoft.com/office/word/2012/wordml" xmlns:w16cex="http://schemas.microsoft.com/office/word/2018/wordml/cex" xmlns:w16cid="http://schemas.microsoft.com/office/word/2016/wordml/cid" xmlns:w16="http://schemas.microsoft.com/office/word/2018/wordml" xmlns:w16sdtdh="http://schemas.microsoft.com/office/word/2020/wordml/sdtdatahash" xmlns:w16se="http://schemas.microsoft.com/office/word/2015/wordml/symex" xmlns:wpg="http://schemas.microsoft.com/office/word/2010/wordprocessingGroup" xmlns:wpi="http://schemas.microsoft.com/office/word/2010/wordprocessingInk" xmlns:wne="http://schemas.microsoft.com/office/word/2006/wordml" xmlns:wps="http://schemas.microsoft.com/office/word/2010/wordprocessingShape" mc:Ignorable="w14 w15 w16se w16cid w16 w16cex w16sdtdh wp14">
+<w:document xmlns:wpc="http://schemas.microsoft.com/office/word/2010/wordprocessingCanvas" xmlns:cx="http://schemas.microsoft.com/office/drawing/2014/chartex" xmlns:cx1="http://schemas.microsoft.com/office/drawing/2015/9/8/chartex" xmlns:cx2="http://schemas.microsoft.com/office/drawing/2015/10/21/chartex" xmlns:cx3="http://schemas.microsoft.com/office/drawing/2016/5/9/chartex" xmlns:cx4="http://schemas.microsoft.com/office/drawing/2016/5/10/chartex" xmlns:cx5="http://schemas.microsoft.com/office/drawing/2016/5/11/chartex" xmlns:cx6="http://schemas.microsoft.com/office/drawing/2016/5/12/chartex" xmlns:cx7="http://schemas.microsoft.com/office/drawing/2016/5/13/chartex" xmlns:cx8="http://schemas.microsoft.com/office/drawing/2016/5/14/chartex" xmlns:mc="http://schemas.openxmlformats.org/markup-compatibility/2006" xmlns:aink="http://schemas.microsoft.com/office/drawing/2016/ink" xmlns:am3d="http://schemas.microsoft.com/office/drawing/2017/model3d" xmlns:o="urn:schemas-microsoft-com:office:office" xmlns:oel="http://schemas.microsoft.com/office/2019/extlst" xmlns:r="http://schemas.openxmlformats.org/officeDocument/2006/relationships" xmlns:m="http://schemas.openxmlformats.org/officeDocument/2006/math" xmlns:v="urn:schemas-microsoft-com:vml" xmlns:wp14="http://schemas.microsoft.com/office/word/2010/wordprocessingDrawing" xmlns:wp="http://schemas.openxmlformats.org/drawingml/2006/wordprocessingDrawing" xmlns:w10="urn:schemas-microsoft-com:office:word" xmlns:w="http://schemas.openxmlformats.org/wordprocessingml/2006/main" xmlns:w14="http://schemas.microsoft.com/office/word/2010/wordml" xmlns:w15="http://schemas.microsoft.com/office/word/2012/wordml" xmlns:w16cex="http://schemas.microsoft.com/office/word/2018/wordml/cex" xmlns:w16cid="http://schemas.microsoft.com/office/word/2016/wordml/cid" xmlns:w16="http://schemas.microsoft.com/office/word/2018/wordml" xmlns:w16sdtdh="http://schemas.microsoft.com/office/word/2020/wordml/sdtdatahash" xmlns:w16se="http://schemas.microsoft.com/office/word/2015/wordml/symex" xmlns:wpg="http://schemas.microsoft.com/office/word/2010/wordprocessingGroup" xmlns:wpi="http://schemas.microsoft.com/office/word/2010/wordprocessingInk" xmlns:wne="http://schemas.microsoft.com/office/word/2006/wordml" xmlns:wps="http://schemas.microsoft.com/office/word/2010/wordprocessingShape" mc:Ignorable="w14 w15 w16se w16cid w16 w16cex w16sdtdh wp14">
   <w:body>
     <w:p>
       <w:proofErr w:type="spellStart"/>
@@ -3543,15 +3543,15 @@
       </w:r>
       <w:proofErr w:type="spellEnd"/>
       <w:r>
-        <w:t xml:space="preserve"> has a limitation of only allow for one root element when rendering, so </w:t>
+        <w:t xml:space="preserve"> has a limitation of only allow for one root element when rendering, so in order to get around it, you </w:t>
       </w:r>
       <w:proofErr w:type="gramStart"/>
       <w:r>
-        <w:t>in order to</w:t>
+        <w:t>have to</w:t>
       </w:r>
       <w:proofErr w:type="gramEnd"/>
       <w:r>
-        <w:t xml:space="preserve"> get around it, you have to wrap two root elements in a </w:t>
+        <w:t xml:space="preserve"> wrap two root elements in a </w:t>
       </w:r>
       <w:proofErr w:type="spellStart"/>
       <w:r>
@@ -5811,6 +5811,9 @@
     </w:p>
     <w:p>
       <w:r>
+        <w:rPr>
+          <w:noProof/>
+        </w:rPr>
         <w:drawing>
           <wp:inline distT="0" distB="0" distL="0" distR="0" wp14:anchorId="7D6A52EA" wp14:editId="1E618F43">
             <wp:extent cx="5943600" cy="4589780"/>
@@ -5858,6 +5861,9 @@
         <w:br/>
       </w:r>
       <w:r>
+        <w:rPr>
+          <w:noProof/>
+        </w:rPr>
         <w:lastRenderedPageBreak/>
         <w:drawing>
           <wp:inline distT="0" distB="0" distL="0" distR="0" wp14:anchorId="5D3135B8" wp14:editId="5C2BD191">
@@ -5902,7 +5908,97 @@
         <w:br/>
       </w:r>
       <w:r>
-        <w:t>Then when we create our documents in this project, we will see them created in the places database as included in our connection string above.</w:t>
+        <w:t xml:space="preserve">Then when we create our documents in this project, we will see them created in the places database as </w:t>
+      </w:r>
+      <w:r>
+        <w:lastRenderedPageBreak/>
+        <w:t>included in our connection string above.</w:t>
+      </w:r>
+      <w:r>
+        <w:br/>
+      </w:r>
+      <w:r>
+        <w:drawing>
+          <wp:inline distT="0" distB="0" distL="0" distR="0" wp14:anchorId="2B0F24FD" wp14:editId="14E642C2">
+            <wp:extent cx="5943600" cy="4614545"/>
+            <wp:effectExtent l="0" t="0" r="0" b="0"/>
+            <wp:docPr id="63" name="Picture 63" descr="Graphical user interface, text, application, email&#10;&#10;Description automatically generated"/>
+            <wp:cNvGraphicFramePr>
+              <a:graphicFrameLocks xmlns:a="http://schemas.openxmlformats.org/drawingml/2006/main" noChangeAspect="1"/>
+            </wp:cNvGraphicFramePr>
+            <a:graphic xmlns:a="http://schemas.openxmlformats.org/drawingml/2006/main">
+              <a:graphicData uri="http://schemas.openxmlformats.org/drawingml/2006/picture">
+                <pic:pic xmlns:pic="http://schemas.openxmlformats.org/drawingml/2006/picture">
+                  <pic:nvPicPr>
+                    <pic:cNvPr id="63" name="Picture 63" descr="Graphical user interface, text, application, email&#10;&#10;Description automatically generated"/>
+                    <pic:cNvPicPr/>
+                  </pic:nvPicPr>
+                  <pic:blipFill>
+                    <a:blip r:embed="rId76"/>
+                    <a:stretch>
+                      <a:fillRect/>
+                    </a:stretch>
+                  </pic:blipFill>
+                  <pic:spPr>
+                    <a:xfrm>
+                      <a:off x="0" y="0"/>
+                      <a:ext cx="5943600" cy="4614545"/>
+                    </a:xfrm>
+                    <a:prstGeom prst="rect">
+                      <a:avLst/>
+                    </a:prstGeom>
+                  </pic:spPr>
+                </pic:pic>
+              </a:graphicData>
+            </a:graphic>
+          </wp:inline>
+        </w:drawing>
+      </w:r>
+    </w:p>
+    <w:p>
+      <w:r>
+        <w:lastRenderedPageBreak/>
+        <w:br/>
+      </w:r>
+      <w:r>
+        <w:drawing>
+          <wp:inline distT="0" distB="0" distL="0" distR="0" wp14:anchorId="2DF2DF4B" wp14:editId="46FEB60C">
+            <wp:extent cx="5943600" cy="4029710"/>
+            <wp:effectExtent l="0" t="0" r="0" b="8890"/>
+            <wp:docPr id="62" name="Picture 62" descr="Graphical user interface, text, application, email&#10;&#10;Description automatically generated"/>
+            <wp:cNvGraphicFramePr>
+              <a:graphicFrameLocks xmlns:a="http://schemas.openxmlformats.org/drawingml/2006/main" noChangeAspect="1"/>
+            </wp:cNvGraphicFramePr>
+            <a:graphic xmlns:a="http://schemas.openxmlformats.org/drawingml/2006/main">
+              <a:graphicData uri="http://schemas.openxmlformats.org/drawingml/2006/picture">
+                <pic:pic xmlns:pic="http://schemas.openxmlformats.org/drawingml/2006/picture">
+                  <pic:nvPicPr>
+                    <pic:cNvPr id="62" name="Picture 62" descr="Graphical user interface, text, application, email&#10;&#10;Description automatically generated"/>
+                    <pic:cNvPicPr/>
+                  </pic:nvPicPr>
+                  <pic:blipFill>
+                    <a:blip r:embed="rId77"/>
+                    <a:stretch>
+                      <a:fillRect/>
+                    </a:stretch>
+                  </pic:blipFill>
+                  <pic:spPr>
+                    <a:xfrm>
+                      <a:off x="0" y="0"/>
+                      <a:ext cx="5943600" cy="4029710"/>
+                    </a:xfrm>
+                    <a:prstGeom prst="rect">
+                      <a:avLst/>
+                    </a:prstGeom>
+                  </pic:spPr>
+                </pic:pic>
+              </a:graphicData>
+            </a:graphic>
+          </wp:inline>
+        </w:drawing>
+      </w:r>
+      <w:r>
+        <w:br/>
       </w:r>
     </w:p>
     <w:p/>

</xml_diff>

<commit_message>
Finished out CRUD operations for Places
</commit_message>
<xml_diff>
--- a/MernStackProjectNotes.docx
+++ b/MernStackProjectNotes.docx
@@ -1,15 +1,10 @@
 
 <file path=word/document.xml><?xml version="1.0" encoding="utf-8"?>
-<w:document xmlns:wpc="http://schemas.microsoft.com/office/word/2010/wordprocessingCanvas" xmlns:cx="http://schemas.microsoft.com/office/drawing/2014/chartex" xmlns:cx1="http://schemas.microsoft.com/office/drawing/2015/9/8/chartex" xmlns:cx2="http://schemas.microsoft.com/office/drawing/2015/10/21/chartex" xmlns:cx3="http://schemas.microsoft.com/office/drawing/2016/5/9/chartex" xmlns:cx4="http://schemas.microsoft.com/office/drawing/2016/5/10/chartex" xmlns:cx5="http://schemas.microsoft.com/office/drawing/2016/5/11/chartex" xmlns:cx6="http://schemas.microsoft.com/office/drawing/2016/5/12/chartex" xmlns:cx7="http://schemas.microsoft.com/office/drawing/2016/5/13/chartex" xmlns:cx8="http://schemas.microsoft.com/office/drawing/2016/5/14/chartex" xmlns:mc="http://schemas.openxmlformats.org/markup-compatibility/2006" xmlns:aink="http://schemas.microsoft.com/office/drawing/2016/ink" xmlns:am3d="http://schemas.microsoft.com/office/drawing/2017/model3d" xmlns:o="urn:schemas-microsoft-com:office:office" xmlns:oel="http://schemas.microsoft.com/office/2019/extlst" xmlns:r="http://schemas.openxmlformats.org/officeDocument/2006/relationships" xmlns:m="http://schemas.openxmlformats.org/officeDocument/2006/math" xmlns:v="urn:schemas-microsoft-com:vml" xmlns:wp14="http://schemas.microsoft.com/office/word/2010/wordprocessingDrawing" xmlns:wp="http://schemas.openxmlformats.org/drawingml/2006/wordprocessingDrawing" xmlns:w10="urn:schemas-microsoft-com:office:word" xmlns:w="http://schemas.openxmlformats.org/wordprocessingml/2006/main" xmlns:w14="http://schemas.microsoft.com/office/word/2010/wordml" xmlns:w15="http://schemas.microsoft.com/office/word/2012/wordml" xmlns:w16cex="http://schemas.microsoft.com/office/word/2018/wordml/cex" xmlns:w16cid="http://schemas.microsoft.com/office/word/2016/wordml/cid" xmlns:w16="http://schemas.microsoft.com/office/word/2018/wordml" xmlns:w16sdtdh="http://schemas.microsoft.com/office/word/2020/wordml/sdtdatahash" xmlns:w16se="http://schemas.microsoft.com/office/word/2015/wordml/symex" xmlns:wpg="http://schemas.microsoft.com/office/word/2010/wordprocessingGroup" xmlns:wpi="http://schemas.microsoft.com/office/word/2010/wordprocessingInk" xmlns:wne="http://schemas.microsoft.com/office/word/2006/wordml" xmlns:wps="http://schemas.microsoft.com/office/word/2010/wordprocessingShape" mc:Ignorable="w14 w15 w16se w16cid w16 w16cex w16sdtdh wp14">
+<w:document xmlns:wpc="http://schemas.microsoft.com/office/word/2010/wordprocessingCanvas" xmlns:cx="http://schemas.microsoft.com/office/drawing/2014/chartex" xmlns:cx1="http://schemas.microsoft.com/office/drawing/2015/9/8/chartex" xmlns:cx2="http://schemas.microsoft.com/office/drawing/2015/10/21/chartex" xmlns:cx3="http://schemas.microsoft.com/office/drawing/2016/5/9/chartex" xmlns:cx4="http://schemas.microsoft.com/office/drawing/2016/5/10/chartex" xmlns:cx5="http://schemas.microsoft.com/office/drawing/2016/5/11/chartex" xmlns:cx6="http://schemas.microsoft.com/office/drawing/2016/5/12/chartex" xmlns:cx7="http://schemas.microsoft.com/office/drawing/2016/5/13/chartex" xmlns:cx8="http://schemas.microsoft.com/office/drawing/2016/5/14/chartex" xmlns:mc="http://schemas.openxmlformats.org/markup-compatibility/2006" xmlns:aink="http://schemas.microsoft.com/office/drawing/2016/ink" xmlns:am3d="http://schemas.microsoft.com/office/drawing/2017/model3d" xmlns:o="urn:schemas-microsoft-com:office:office" xmlns:r="http://schemas.openxmlformats.org/officeDocument/2006/relationships" xmlns:m="http://schemas.openxmlformats.org/officeDocument/2006/math" xmlns:v="urn:schemas-microsoft-com:vml" xmlns:wp14="http://schemas.microsoft.com/office/word/2010/wordprocessingDrawing" xmlns:wp="http://schemas.openxmlformats.org/drawingml/2006/wordprocessingDrawing" xmlns:w10="urn:schemas-microsoft-com:office:word" xmlns:w="http://schemas.openxmlformats.org/wordprocessingml/2006/main" xmlns:w14="http://schemas.microsoft.com/office/word/2010/wordml" xmlns:w15="http://schemas.microsoft.com/office/word/2012/wordml" xmlns:w16cex="http://schemas.microsoft.com/office/word/2018/wordml/cex" xmlns:w16cid="http://schemas.microsoft.com/office/word/2016/wordml/cid" xmlns:w16="http://schemas.microsoft.com/office/word/2018/wordml" xmlns:w16sdtdh="http://schemas.microsoft.com/office/word/2020/wordml/sdtdatahash" xmlns:w16se="http://schemas.microsoft.com/office/word/2015/wordml/symex" xmlns:wpg="http://schemas.microsoft.com/office/word/2010/wordprocessingGroup" xmlns:wpi="http://schemas.microsoft.com/office/word/2010/wordprocessingInk" xmlns:wne="http://schemas.microsoft.com/office/word/2006/wordml" xmlns:wps="http://schemas.microsoft.com/office/word/2010/wordprocessingShape" mc:Ignorable="w14 w15 w16se w16cid w16 w16cex w16sdtdh wp14">
   <w:body>
     <w:p>
-      <w:proofErr w:type="spellStart"/>
-      <w:r>
-        <w:t>MernStack</w:t>
-      </w:r>
-      <w:proofErr w:type="spellEnd"/>
-      <w:r>
-        <w:t xml:space="preserve"> Project Notes – Udemy Course</w:t>
+      <w:r>
+        <w:t>MernStack Project Notes – Udemy Course</w:t>
       </w:r>
       <w:r>
         <w:br/>
@@ -29,13 +24,8 @@
         <w:t>Tip</w:t>
       </w:r>
       <w:r>
-        <w:t xml:space="preserve">: Working with react router </w:t>
-      </w:r>
-      <w:proofErr w:type="spellStart"/>
-      <w:r>
-        <w:t>dom</w:t>
-      </w:r>
-      <w:proofErr w:type="spellEnd"/>
+        <w:t>: Working with react router dom</w:t>
+      </w:r>
       <w:r>
         <w:br/>
       </w:r>
@@ -47,15 +37,7 @@
         <w:t>Tip</w:t>
       </w:r>
       <w:r>
-        <w:t xml:space="preserve">: </w:t>
-      </w:r>
-      <w:proofErr w:type="spellStart"/>
-      <w:r>
-        <w:t>props.children</w:t>
-      </w:r>
-      <w:proofErr w:type="spellEnd"/>
-      <w:r>
-        <w:t xml:space="preserve"> in react</w:t>
+        <w:t>: props.children in react</w:t>
       </w:r>
       <w:r>
         <w:br/>
@@ -68,13 +50,8 @@
         <w:t>Tip</w:t>
       </w:r>
       <w:r>
-        <w:t xml:space="preserve">: </w:t>
-      </w:r>
-      <w:proofErr w:type="spellStart"/>
-      <w:r>
-        <w:t>React.Fragment</w:t>
-      </w:r>
-      <w:proofErr w:type="spellEnd"/>
+        <w:t>: React.Fragment</w:t>
+      </w:r>
       <w:r>
         <w:br/>
       </w:r>
@@ -125,13 +102,8 @@
         <w:t>Tip</w:t>
       </w:r>
       <w:r>
-        <w:t xml:space="preserve">: Props </w:t>
-      </w:r>
-      <w:proofErr w:type="spellStart"/>
-      <w:r>
-        <w:t>destructuring</w:t>
-      </w:r>
-      <w:proofErr w:type="spellEnd"/>
+        <w:t>: Props destructuring</w:t>
+      </w:r>
       <w:r>
         <w:br/>
       </w:r>
@@ -143,21 +115,97 @@
         <w:t>Tip</w:t>
       </w:r>
       <w:r>
-        <w:t>: Redux and react hook – (</w:t>
-      </w:r>
-      <w:proofErr w:type="spellStart"/>
-      <w:r>
-        <w:t>useState</w:t>
-      </w:r>
-      <w:proofErr w:type="spellEnd"/>
-      <w:r>
-        <w:t xml:space="preserve"> and </w:t>
-      </w:r>
-      <w:proofErr w:type="spellStart"/>
-      <w:r>
-        <w:t>useReducer</w:t>
-      </w:r>
-      <w:proofErr w:type="spellEnd"/>
+        <w:t>: Redux and react hook – (useState and useReducer)</w:t>
+      </w:r>
+      <w:r>
+        <w:br/>
+      </w:r>
+      <w:r>
+        <w:rPr>
+          <w:b/>
+          <w:bCs/>
+        </w:rPr>
+        <w:t>Tip</w:t>
+      </w:r>
+      <w:r>
+        <w:t>: Breaking the project down</w:t>
+      </w:r>
+      <w:r>
+        <w:br/>
+      </w:r>
+      <w:r>
+        <w:rPr>
+          <w:b/>
+          <w:bCs/>
+        </w:rPr>
+        <w:t>Tip</w:t>
+      </w:r>
+      <w:r>
+        <w:t>: useEffect</w:t>
+      </w:r>
+      <w:r>
+        <w:br/>
+      </w:r>
+      <w:r>
+        <w:rPr>
+          <w:b/>
+          <w:bCs/>
+        </w:rPr>
+        <w:t>Tip</w:t>
+      </w:r>
+      <w:r>
+        <w:t>: Wiring up a custom confirm (And passing in two component as one using React.Fragment)</w:t>
+      </w:r>
+      <w:r>
+        <w:br/>
+      </w:r>
+      <w:r>
+        <w:rPr>
+          <w:b/>
+          <w:bCs/>
+        </w:rPr>
+        <w:t>Tip</w:t>
+      </w:r>
+      <w:r>
+        <w:t>: How he setup form validation using a custom hook and re-usable components</w:t>
+      </w:r>
+      <w:r>
+        <w:br/>
+      </w:r>
+      <w:r>
+        <w:rPr>
+          <w:b/>
+          <w:bCs/>
+        </w:rPr>
+        <w:t>Tip</w:t>
+      </w:r>
+      <w:r>
+        <w:t>: How to use the useContext Hook for security in our app</w:t>
+      </w:r>
+      <w:r>
+        <w:br/>
+      </w:r>
+      <w:r>
+        <w:rPr>
+          <w:b/>
+          <w:bCs/>
+        </w:rPr>
+        <w:t>Tip</w:t>
+      </w:r>
+      <w:r>
+        <w:t>: Using a model View design in our app for our express.js routes</w:t>
+      </w:r>
+      <w:r>
+        <w:t xml:space="preserve"> (</w:t>
+      </w:r>
+      <w:r>
+        <w:rPr>
+          <w:b/>
+          <w:bCs/>
+          <w:color w:val="FF0000"/>
+        </w:rPr>
+        <w:t>another way of exporting modules as well</w:t>
+      </w:r>
       <w:r>
         <w:t>)</w:t>
       </w:r>
@@ -172,7 +220,7 @@
         <w:t>Tip</w:t>
       </w:r>
       <w:r>
-        <w:t>: Breaking the project down</w:t>
+        <w:t>: Working with Express Validator for validating routes</w:t>
       </w:r>
       <w:r>
         <w:br/>
@@ -185,13 +233,8 @@
         <w:t>Tip</w:t>
       </w:r>
       <w:r>
-        <w:t xml:space="preserve">: </w:t>
-      </w:r>
-      <w:proofErr w:type="spellStart"/>
-      <w:r>
-        <w:t>useEffect</w:t>
-      </w:r>
-      <w:proofErr w:type="spellEnd"/>
+        <w:t>: Endode URI for passing in invalid characters in an URL</w:t>
+      </w:r>
       <w:r>
         <w:br/>
       </w:r>
@@ -203,15 +246,7 @@
         <w:t>Tip</w:t>
       </w:r>
       <w:r>
-        <w:t xml:space="preserve">: Wiring up a custom confirm (And passing in two component as one using </w:t>
-      </w:r>
-      <w:proofErr w:type="spellStart"/>
-      <w:r>
-        <w:t>React.Fragment</w:t>
-      </w:r>
-      <w:proofErr w:type="spellEnd"/>
-      <w:r>
-        <w:t>)</w:t>
+        <w:t>: Specifying you own database name for MONGO DB Atlas</w:t>
       </w:r>
       <w:r>
         <w:br/>
@@ -224,11 +259,20 @@
         <w:t>Tip</w:t>
       </w:r>
       <w:r>
-        <w:t>: How he setup form validation using a custom hook and re-usable components</w:t>
-      </w:r>
-      <w:r>
-        <w:br/>
-      </w:r>
+        <w:t>: Difference between find and findbyId (id vs a property)</w:t>
+      </w:r>
+      <w:r>
+        <w:br/>
+      </w:r>
+    </w:p>
+    <w:p/>
+    <w:p>
+      <w:pPr>
+        <w:rPr>
+          <w:b/>
+          <w:bCs/>
+        </w:rPr>
+      </w:pPr>
       <w:r>
         <w:rPr>
           <w:b/>
@@ -237,139 +281,15 @@
         <w:t>Tip</w:t>
       </w:r>
       <w:r>
-        <w:t xml:space="preserve">: How to use the </w:t>
-      </w:r>
-      <w:proofErr w:type="spellStart"/>
-      <w:r>
-        <w:t>useContext</w:t>
-      </w:r>
-      <w:proofErr w:type="spellEnd"/>
-      <w:r>
-        <w:t xml:space="preserve"> Hook for security in our app</w:t>
-      </w:r>
-      <w:r>
-        <w:br/>
-      </w:r>
-      <w:r>
-        <w:rPr>
-          <w:b/>
-          <w:bCs/>
-        </w:rPr>
-        <w:t>Tip</w:t>
-      </w:r>
-      <w:r>
-        <w:t>: Using a model View design in our app for our express.js routes</w:t>
-      </w:r>
-      <w:r>
-        <w:t xml:space="preserve"> (</w:t>
-      </w:r>
-      <w:r>
-        <w:rPr>
-          <w:b/>
-          <w:bCs/>
-          <w:color w:val="FF0000"/>
-        </w:rPr>
-        <w:t>another way of exporting modules as well</w:t>
-      </w:r>
-      <w:r>
-        <w:t>)</w:t>
-      </w:r>
-      <w:r>
-        <w:br/>
-      </w:r>
-      <w:r>
-        <w:rPr>
-          <w:b/>
-          <w:bCs/>
-        </w:rPr>
-        <w:t>Tip</w:t>
-      </w:r>
-      <w:r>
-        <w:t>: Working with Express Validator for validating routes</w:t>
-      </w:r>
-      <w:r>
-        <w:br/>
-      </w:r>
-      <w:r>
-        <w:rPr>
-          <w:b/>
-          <w:bCs/>
-        </w:rPr>
-        <w:t>Tip</w:t>
-      </w:r>
-      <w:r>
-        <w:t xml:space="preserve">: </w:t>
-      </w:r>
-      <w:proofErr w:type="spellStart"/>
-      <w:r>
-        <w:t>Endode</w:t>
-      </w:r>
-      <w:proofErr w:type="spellEnd"/>
-      <w:r>
-        <w:t xml:space="preserve"> URI for passing in invalid characters in an URL</w:t>
-      </w:r>
-      <w:r>
-        <w:br/>
-      </w:r>
-      <w:r>
-        <w:rPr>
-          <w:b/>
-          <w:bCs/>
-        </w:rPr>
-        <w:t>Tip</w:t>
-      </w:r>
-      <w:r>
-        <w:t>: Specifying you own database name for MONGO DB Atlas</w:t>
-      </w:r>
-      <w:r>
-        <w:br/>
-      </w:r>
-    </w:p>
-    <w:p/>
-    <w:p>
-      <w:pPr>
-        <w:rPr>
-          <w:b/>
-          <w:bCs/>
-        </w:rPr>
-      </w:pPr>
-      <w:r>
-        <w:rPr>
-          <w:b/>
-          <w:bCs/>
-        </w:rPr>
-        <w:t>Tip</w:t>
-      </w:r>
-      <w:r>
-        <w:t xml:space="preserve">: </w:t>
-      </w:r>
-      <w:proofErr w:type="spellStart"/>
-      <w:r>
-        <w:t>useEffect</w:t>
-      </w:r>
-      <w:proofErr w:type="spellEnd"/>
-      <w:r>
-        <w:br/>
-      </w:r>
-      <w:proofErr w:type="spellStart"/>
-      <w:r>
-        <w:t>useEffect</w:t>
-      </w:r>
-      <w:proofErr w:type="spellEnd"/>
-      <w:r>
-        <w:t xml:space="preserve"> allows you to call side effects in pure functions. It allows you to perform an action at every re-render or state change.</w:t>
-      </w:r>
-      <w:r>
-        <w:br/>
-        <w:t xml:space="preserve">If you use </w:t>
-      </w:r>
-      <w:proofErr w:type="spellStart"/>
-      <w:r>
-        <w:t>useEffect</w:t>
-      </w:r>
-      <w:proofErr w:type="spellEnd"/>
-      <w:r>
-        <w:t xml:space="preserve"> without a dependent variable, it will run after ever render. If you supply a dependent array, it will only run when a value in the array changes.</w:t>
+        <w:t>: useEffect</w:t>
+      </w:r>
+      <w:r>
+        <w:br/>
+        <w:t>useEffect allows you to call side effects in pure functions. It allows you to perform an action at every re-render or state change.</w:t>
+      </w:r>
+      <w:r>
+        <w:br/>
+        <w:t>If you use useEffect without a dependent variable, it will run after ever render. If you supply a dependent array, it will only run when a value in the array changes.</w:t>
       </w:r>
       <w:r>
         <w:br/>
@@ -490,14 +410,7 @@
       <w:r>
         <w:lastRenderedPageBreak/>
         <w:br/>
-      </w:r>
-      <w:proofErr w:type="gramStart"/>
-      <w:r>
-        <w:t>It’s</w:t>
-      </w:r>
-      <w:proofErr w:type="gramEnd"/>
-      <w:r>
-        <w:t xml:space="preserve"> a pretty straightforward project</w:t>
+        <w:t>It’s a pretty straightforward project</w:t>
       </w:r>
       <w:r>
         <w:br/>
@@ -972,15 +885,7 @@
         <w:t>)</w:t>
       </w:r>
       <w:r>
-        <w:t xml:space="preserve"> (child of </w:t>
-      </w:r>
-      <w:proofErr w:type="spellStart"/>
-      <w:r>
-        <w:t>UserList</w:t>
-      </w:r>
-      <w:proofErr w:type="spellEnd"/>
-      <w:r>
-        <w:t>)</w:t>
+        <w:t xml:space="preserve"> (child of UserList)</w:t>
       </w:r>
       <w:r>
         <w:br/>
@@ -1077,14 +982,7 @@
       </w:r>
       <w:r>
         <w:br/>
-      </w:r>
-      <w:proofErr w:type="gramStart"/>
-      <w:r>
-        <w:t>End Result</w:t>
-      </w:r>
-      <w:proofErr w:type="gramEnd"/>
-      <w:r>
-        <w:t>:</w:t>
+        <w:t>End Result:</w:t>
       </w:r>
     </w:p>
     <w:p>
@@ -1255,23 +1153,7 @@
       </w:r>
       <w:r>
         <w:br/>
-        <w:t xml:space="preserve">Based on our tutorial / explanation of how </w:t>
-      </w:r>
-      <w:proofErr w:type="spellStart"/>
-      <w:r>
-        <w:t>useReducer</w:t>
-      </w:r>
-      <w:proofErr w:type="spellEnd"/>
-      <w:r>
-        <w:t xml:space="preserve"> works, he implemented the component to wire up validation with it. This is achieved easily with </w:t>
-      </w:r>
-      <w:proofErr w:type="spellStart"/>
-      <w:r>
-        <w:t>useReducer</w:t>
-      </w:r>
-      <w:proofErr w:type="spellEnd"/>
-      <w:r>
-        <w:t xml:space="preserve"> (when you want to add complex logic) in your component level state management.</w:t>
+        <w:t>Based on our tutorial / explanation of how useReducer works, he implemented the component to wire up validation with it. This is achieved easily with useReducer (when you want to add complex logic) in your component level state management.</w:t>
       </w:r>
     </w:p>
     <w:p>
@@ -1321,22 +1203,7 @@
       </w:r>
       <w:r>
         <w:br/>
-      </w:r>
-      <w:proofErr w:type="gramStart"/>
-      <w:r>
-        <w:t>It's</w:t>
-      </w:r>
-      <w:proofErr w:type="gramEnd"/>
-      <w:r>
-        <w:t xml:space="preserve"> actually </w:t>
-      </w:r>
-      <w:proofErr w:type="spellStart"/>
-      <w:r>
-        <w:t>kinda</w:t>
-      </w:r>
-      <w:proofErr w:type="spellEnd"/>
-      <w:r>
-        <w:t xml:space="preserve"> slick the way he did it Afterall (I initially did not like the way he did it, but after studying it, I actually understand why he did it that way)</w:t>
+        <w:t>It's actually kinda slick the way he did it Afterall (I initially did not like the way he did it, but after studying it, I actually understand why he did it that way)</w:t>
       </w:r>
       <w:r>
         <w:t>. When writes state with the reducer function, he also adds a custom validator to validate the input.</w:t>
@@ -1346,15 +1213,7 @@
       </w:r>
       <w:r>
         <w:br/>
-        <w:t xml:space="preserve">He also created a </w:t>
-      </w:r>
-      <w:proofErr w:type="spellStart"/>
-      <w:r>
-        <w:t>formValidator</w:t>
-      </w:r>
-      <w:proofErr w:type="spellEnd"/>
-      <w:r>
-        <w:t xml:space="preserve"> as well with a custom hook to determine whether the form’s input was valid or not. (a little bit of an overkill)</w:t>
+        <w:t>He also created a formValidator as well with a custom hook to determine whether the form’s input was valid or not. (a little bit of an overkill)</w:t>
       </w:r>
       <w:r>
         <w:br/>
@@ -1417,43 +1276,18 @@
         <w:t>Tip</w:t>
       </w:r>
       <w:r>
-        <w:t>: Redux and react hook – (</w:t>
-      </w:r>
-      <w:proofErr w:type="spellStart"/>
-      <w:r>
-        <w:t>useState</w:t>
-      </w:r>
-      <w:proofErr w:type="spellEnd"/>
-      <w:r>
-        <w:t xml:space="preserve"> and </w:t>
-      </w:r>
-      <w:proofErr w:type="spellStart"/>
-      <w:r>
-        <w:t>useReducer</w:t>
-      </w:r>
-      <w:proofErr w:type="spellEnd"/>
-      <w:r>
-        <w:t>)</w:t>
-      </w:r>
-      <w:r>
-        <w:br/>
-      </w:r>
-      <w:r>
-        <w:rPr>
-          <w:b/>
-          <w:bCs/>
-        </w:rPr>
-        <w:t xml:space="preserve">What is a </w:t>
-      </w:r>
-      <w:proofErr w:type="spellStart"/>
-      <w:r>
-        <w:rPr>
-          <w:b/>
-          <w:bCs/>
-        </w:rPr>
-        <w:t>redcuer</w:t>
-      </w:r>
-      <w:proofErr w:type="spellEnd"/>
+        <w:t>: Redux and react hook – (useState and useReducer)</w:t>
+      </w:r>
+      <w:r>
+        <w:br/>
+      </w:r>
+      <w:r>
+        <w:rPr>
+          <w:b/>
+          <w:bCs/>
+        </w:rPr>
+        <w:t>What is a redcuer</w:t>
+      </w:r>
       <w:r>
         <w:t>?</w:t>
       </w:r>
@@ -1518,21 +1352,12 @@
       </w:pPr>
     </w:p>
     <w:p>
-      <w:proofErr w:type="spellStart"/>
-      <w:r>
-        <w:rPr>
-          <w:b/>
-          <w:bCs/>
-        </w:rPr>
-        <w:t>Javascript</w:t>
-      </w:r>
-      <w:proofErr w:type="spellEnd"/>
-      <w:r>
-        <w:rPr>
-          <w:b/>
-          <w:bCs/>
-        </w:rPr>
-        <w:t xml:space="preserve"> Reduce</w:t>
+      <w:r>
+        <w:rPr>
+          <w:b/>
+          <w:bCs/>
+        </w:rPr>
+        <w:t>Javascript Reduce</w:t>
       </w:r>
       <w:r>
         <w:br/>
@@ -1559,15 +1384,7 @@
         <w:t>user-supplied "reducer" callback function on each element of the array</w:t>
       </w:r>
       <w:r>
-        <w:t xml:space="preserve">, in order, passing in the return value from the calculation on the preceding element. </w:t>
-      </w:r>
-      <w:proofErr w:type="gramStart"/>
-      <w:r>
-        <w:t>The final result</w:t>
-      </w:r>
-      <w:proofErr w:type="gramEnd"/>
-      <w:r>
-        <w:t xml:space="preserve"> of running the reducer across all elements of the array is a single value.</w:t>
+        <w:t>, in order, passing in the return value from the calculation on the preceding element. The final result of running the reducer across all elements of the array is a single value.</w:t>
       </w:r>
       <w:r>
         <w:br/>
@@ -1624,28 +1441,15 @@
         <w:spacing w:after="0"/>
       </w:pPr>
       <w:r>
-        <w:t>const array1 = [1, 2, 3, 4</w:t>
-      </w:r>
-      <w:proofErr w:type="gramStart"/>
-      <w:r>
-        <w:t>];</w:t>
-      </w:r>
-      <w:proofErr w:type="gramEnd"/>
+        <w:t>const array1 = [1, 2, 3, 4];</w:t>
+      </w:r>
     </w:p>
     <w:p>
       <w:pPr>
         <w:spacing w:after="0"/>
       </w:pPr>
       <w:r>
-        <w:t xml:space="preserve">const </w:t>
-      </w:r>
-      <w:proofErr w:type="spellStart"/>
-      <w:r>
-        <w:t>initialValue</w:t>
-      </w:r>
-      <w:proofErr w:type="spellEnd"/>
-      <w:r>
-        <w:t xml:space="preserve"> = 0</w:t>
+        <w:t>const initialValue = 0</w:t>
       </w:r>
     </w:p>
     <w:p>
@@ -1653,41 +1457,7 @@
         <w:spacing w:after="0"/>
       </w:pPr>
       <w:r>
-        <w:t xml:space="preserve">const </w:t>
-      </w:r>
-      <w:proofErr w:type="spellStart"/>
-      <w:r>
-        <w:t>newSum</w:t>
-      </w:r>
-      <w:proofErr w:type="spellEnd"/>
-      <w:r>
-        <w:t xml:space="preserve"> = array1.reduce((</w:t>
-      </w:r>
-      <w:proofErr w:type="spellStart"/>
-      <w:proofErr w:type="gramStart"/>
-      <w:r>
-        <w:t>prevVal,curVal</w:t>
-      </w:r>
-      <w:proofErr w:type="spellEnd"/>
-      <w:proofErr w:type="gramEnd"/>
-      <w:r>
-        <w:t xml:space="preserve">) =&gt; </w:t>
-      </w:r>
-      <w:proofErr w:type="spellStart"/>
-      <w:r>
-        <w:t>prevVal</w:t>
-      </w:r>
-      <w:proofErr w:type="spellEnd"/>
-      <w:r>
-        <w:t xml:space="preserve"> + </w:t>
-      </w:r>
-      <w:proofErr w:type="spellStart"/>
-      <w:r>
-        <w:t>curVal,initialValue</w:t>
-      </w:r>
-      <w:proofErr w:type="spellEnd"/>
-      <w:r>
-        <w:t>);</w:t>
+        <w:t>const newSum = array1.reduce((prevVal,curVal) =&gt; prevVal + curVal,initialValue);</w:t>
       </w:r>
     </w:p>
     <w:p>
@@ -1695,20 +1465,7 @@
         <w:spacing w:after="0"/>
       </w:pPr>
       <w:r>
-        <w:t>console.log(</w:t>
-      </w:r>
-      <w:proofErr w:type="spellStart"/>
-      <w:proofErr w:type="gramStart"/>
-      <w:r>
-        <w:t>newSum</w:t>
-      </w:r>
-      <w:proofErr w:type="spellEnd"/>
-      <w:r>
-        <w:t>)  /</w:t>
-      </w:r>
-      <w:proofErr w:type="gramEnd"/>
-      <w:r>
-        <w:t>/10</w:t>
+        <w:t>console.log(newSum)  //10</w:t>
       </w:r>
       <w:r>
         <w:br/>
@@ -1747,23 +1504,7 @@
         <w:br/>
       </w:r>
       <w:r>
-        <w:t xml:space="preserve">const reducer = (accumulator, </w:t>
-      </w:r>
-      <w:proofErr w:type="spellStart"/>
-      <w:r>
-        <w:t>currentValue</w:t>
-      </w:r>
-      <w:proofErr w:type="spellEnd"/>
-      <w:r>
-        <w:t xml:space="preserve">) =&gt; accumulator + </w:t>
-      </w:r>
-      <w:proofErr w:type="spellStart"/>
-      <w:r>
-        <w:t>currentValue</w:t>
-      </w:r>
-      <w:proofErr w:type="spellEnd"/>
-      <w:r>
-        <w:t>;</w:t>
+        <w:t>const reducer = (accumulator, currentValue) =&gt; accumulator + currentValue;</w:t>
       </w:r>
       <w:r>
         <w:br/>
@@ -1801,57 +1542,17 @@
           <w:bCs/>
         </w:rPr>
         <w:lastRenderedPageBreak/>
-        <w:t xml:space="preserve">Reflecting back on what we explained earlier about what a reducer is </w:t>
-      </w:r>
-      <w:proofErr w:type="gramStart"/>
-      <w:r>
-        <w:rPr>
-          <w:b/>
-          <w:bCs/>
-        </w:rPr>
-        <w:t>an</w:t>
-      </w:r>
-      <w:proofErr w:type="gramEnd"/>
-      <w:r>
-        <w:rPr>
-          <w:b/>
-          <w:bCs/>
-        </w:rPr>
-        <w:t xml:space="preserve"> what </w:t>
-      </w:r>
-      <w:proofErr w:type="spellStart"/>
-      <w:r>
-        <w:rPr>
-          <w:b/>
-          <w:bCs/>
-        </w:rPr>
-        <w:t>javascript</w:t>
-      </w:r>
-      <w:proofErr w:type="spellEnd"/>
-      <w:r>
-        <w:rPr>
-          <w:b/>
-          <w:bCs/>
-        </w:rPr>
-        <w:t xml:space="preserve"> reduce is:</w:t>
-      </w:r>
-      <w:r>
-        <w:rPr>
-          <w:b/>
-          <w:bCs/>
-        </w:rPr>
-        <w:br/>
-      </w:r>
-      <w:r>
-        <w:t xml:space="preserve">In React, </w:t>
-      </w:r>
-      <w:proofErr w:type="spellStart"/>
-      <w:r>
-        <w:t>useReducer</w:t>
-      </w:r>
-      <w:proofErr w:type="spellEnd"/>
-      <w:r>
-        <w:t xml:space="preserve"> essentially accepts a reducer function that returns a single value:</w:t>
+        <w:t>Reflecting back on what we explained earlier about what a reducer is an what javascript reduce is:</w:t>
+      </w:r>
+      <w:r>
+        <w:rPr>
+          <w:b/>
+          <w:bCs/>
+        </w:rPr>
+        <w:br/>
+      </w:r>
+      <w:r>
+        <w:t>In React, useReducer essentially accepts a reducer function that returns a single value:</w:t>
       </w:r>
     </w:p>
     <w:p>
@@ -1864,18 +1565,8 @@
         <w:spacing w:after="0"/>
       </w:pPr>
       <w:r>
-        <w:t xml:space="preserve">const [count, dispatch] = </w:t>
-      </w:r>
-      <w:proofErr w:type="spellStart"/>
-      <w:proofErr w:type="gramStart"/>
-      <w:r>
-        <w:t>useReducer</w:t>
-      </w:r>
-      <w:proofErr w:type="spellEnd"/>
-      <w:r>
-        <w:t>(</w:t>
-      </w:r>
-      <w:proofErr w:type="gramEnd"/>
+        <w:t>const [count, dispatch] = useReducer(</w:t>
+      </w:r>
       <w:r>
         <w:rPr>
           <w:b/>
@@ -1885,15 +1576,7 @@
         <w:t>reducer</w:t>
       </w:r>
       <w:r>
-        <w:t xml:space="preserve">, </w:t>
-      </w:r>
-      <w:proofErr w:type="spellStart"/>
-      <w:r>
-        <w:t>initialState</w:t>
-      </w:r>
-      <w:proofErr w:type="spellEnd"/>
-      <w:r>
-        <w:t>);</w:t>
+        <w:t>, initialState);</w:t>
       </w:r>
     </w:p>
     <w:p>
@@ -1962,28 +1645,15 @@
         <w:spacing w:after="0"/>
       </w:pPr>
       <w:r>
-        <w:t xml:space="preserve">function </w:t>
-      </w:r>
-      <w:proofErr w:type="gramStart"/>
-      <w:r>
-        <w:t>reducer(</w:t>
-      </w:r>
-      <w:proofErr w:type="gramEnd"/>
-      <w:r>
-        <w:t>state, action) { }</w:t>
+        <w:t>function reducer(state, action) { }</w:t>
       </w:r>
     </w:p>
     <w:p>
       <w:pPr>
         <w:spacing w:after="0"/>
       </w:pPr>
-      <w:proofErr w:type="gramStart"/>
-      <w:r>
-        <w:t>dispatch(</w:t>
-      </w:r>
-      <w:proofErr w:type="gramEnd"/>
-      <w:r>
-        <w:t>{ type: 'increment' })</w:t>
+      <w:r>
+        <w:t>dispatch({ type: 'increment' })</w:t>
       </w:r>
     </w:p>
     <w:p>
@@ -2053,56 +1723,31 @@
     </w:p>
     <w:p>
       <w:r>
-        <w:t xml:space="preserve">The golden rule </w:t>
-      </w:r>
-      <w:proofErr w:type="gramStart"/>
-      <w:r>
-        <w:t>still remains</w:t>
-      </w:r>
-      <w:proofErr w:type="gramEnd"/>
-      <w:r>
-        <w:t>. Component state for component state, Redux for application state.</w:t>
-      </w:r>
-      <w:r>
-        <w:br/>
-      </w:r>
-      <w:r>
-        <w:br/>
-      </w:r>
-      <w:proofErr w:type="spellStart"/>
-      <w:r>
+        <w:t>The golden rule still remains. Component state for component state, Redux for application state.</w:t>
+      </w:r>
+      <w:r>
+        <w:br/>
+      </w:r>
+      <w:r>
+        <w:br/>
+        <w:t>useReducer:</w:t>
+      </w:r>
+      <w:r>
+        <w:br/>
+        <w:t>How does the useReducer Hook work?</w:t>
+      </w:r>
+    </w:p>
+    <w:p>
+      <w:r>
+        <w:t xml:space="preserve">The </w:t>
+      </w:r>
+      <w:r>
+        <w:rPr>
+          <w:b/>
+          <w:bCs/>
+        </w:rPr>
         <w:t>useReducer</w:t>
       </w:r>
-      <w:proofErr w:type="spellEnd"/>
-      <w:r>
-        <w:t>:</w:t>
-      </w:r>
-      <w:r>
-        <w:br/>
-        <w:t xml:space="preserve">How does the </w:t>
-      </w:r>
-      <w:proofErr w:type="spellStart"/>
-      <w:r>
-        <w:t>useReducer</w:t>
-      </w:r>
-      <w:proofErr w:type="spellEnd"/>
-      <w:r>
-        <w:t xml:space="preserve"> Hook work?</w:t>
-      </w:r>
-    </w:p>
-    <w:p>
-      <w:r>
-        <w:t xml:space="preserve">The </w:t>
-      </w:r>
-      <w:proofErr w:type="spellStart"/>
-      <w:r>
-        <w:rPr>
-          <w:b/>
-          <w:bCs/>
-        </w:rPr>
-        <w:t>useReducer</w:t>
-      </w:r>
-      <w:proofErr w:type="spellEnd"/>
       <w:r>
         <w:t xml:space="preserve"> Hook is </w:t>
       </w:r>
@@ -2116,7 +1761,6 @@
       <w:r>
         <w:t xml:space="preserve">, just like the </w:t>
       </w:r>
-      <w:proofErr w:type="spellStart"/>
       <w:r>
         <w:rPr>
           <w:b/>
@@ -2124,7 +1768,6 @@
         </w:rPr>
         <w:t>useState</w:t>
       </w:r>
-      <w:proofErr w:type="spellEnd"/>
       <w:r>
         <w:t xml:space="preserve"> Hook. It accepts a </w:t>
       </w:r>
@@ -2157,21 +1800,8 @@
           <w:bCs/>
         </w:rPr>
       </w:pPr>
-      <w:proofErr w:type="spellStart"/>
-      <w:r>
-        <w:t>useReducer</w:t>
-      </w:r>
-      <w:proofErr w:type="spellEnd"/>
-      <w:r>
-        <w:t xml:space="preserve"> returns an array that holds the current state value and a dispatch function to which you can pass an action and later invoke it. While this is </w:t>
-      </w:r>
-      <w:proofErr w:type="gramStart"/>
-      <w:r>
-        <w:t>similar to</w:t>
-      </w:r>
-      <w:proofErr w:type="gramEnd"/>
-      <w:r>
-        <w:t xml:space="preserve"> the pattern Redux uses, there are a few differences.</w:t>
+      <w:r>
+        <w:t>useReducer returns an array that holds the current state value and a dispatch function to which you can pass an action and later invoke it. While this is similar to the pattern Redux uses, there are a few differences.</w:t>
       </w:r>
       <w:r>
         <w:br/>
@@ -2187,23 +1817,7 @@
           <w:b/>
           <w:bCs/>
         </w:rPr>
-        <w:t xml:space="preserve">, the </w:t>
-      </w:r>
-      <w:proofErr w:type="spellStart"/>
-      <w:r>
-        <w:rPr>
-          <w:b/>
-          <w:bCs/>
-        </w:rPr>
-        <w:t>useReducer</w:t>
-      </w:r>
-      <w:proofErr w:type="spellEnd"/>
-      <w:r>
-        <w:rPr>
-          <w:b/>
-          <w:bCs/>
-        </w:rPr>
-        <w:t xml:space="preserve"> function is tightly coupled to a </w:t>
+        <w:t xml:space="preserve">, the useReducer function is tightly coupled to a </w:t>
       </w:r>
       <w:r>
         <w:rPr>
@@ -2236,15 +1850,7 @@
         <w:t>that reducer only</w:t>
       </w:r>
       <w:r>
-        <w:t xml:space="preserve">, whereas in Redux, the dispatch function sends the action object to the store. At the time of dispatch, the components </w:t>
-      </w:r>
-      <w:proofErr w:type="gramStart"/>
-      <w:r>
-        <w:t>don’t</w:t>
-      </w:r>
-      <w:proofErr w:type="gramEnd"/>
-      <w:r>
-        <w:t xml:space="preserve"> need to know which reducer will process the action.</w:t>
+        <w:t>, whereas in Redux, the dispatch function sends the action object to the store. At the time of dispatch, the components don’t need to know which reducer will process the action.</w:t>
       </w:r>
       <w:r>
         <w:br/>
@@ -2462,121 +2068,36 @@
     <w:p/>
     <w:p/>
     <w:p>
-      <w:proofErr w:type="spellStart"/>
       <w:r>
         <w:lastRenderedPageBreak/>
-        <w:t>useState</w:t>
-      </w:r>
-      <w:proofErr w:type="spellEnd"/>
-      <w:r>
-        <w:t xml:space="preserve"> vs. </w:t>
-      </w:r>
-      <w:proofErr w:type="spellStart"/>
-      <w:r>
-        <w:t>useReducer</w:t>
-      </w:r>
-      <w:proofErr w:type="spellEnd"/>
-    </w:p>
-    <w:p>
-      <w:proofErr w:type="spellStart"/>
-      <w:r>
-        <w:t>useState</w:t>
-      </w:r>
-      <w:proofErr w:type="spellEnd"/>
-      <w:r>
-        <w:t xml:space="preserve"> is a basic Hook for managing simple state transformation, and </w:t>
-      </w:r>
-      <w:proofErr w:type="spellStart"/>
-      <w:r>
-        <w:t>useReducer</w:t>
-      </w:r>
-      <w:proofErr w:type="spellEnd"/>
-      <w:r>
-        <w:t xml:space="preserve"> is an additional Hook for managing more complex state logic. However, </w:t>
-      </w:r>
-      <w:proofErr w:type="gramStart"/>
-      <w:r>
-        <w:t>it’s</w:t>
-      </w:r>
-      <w:proofErr w:type="gramEnd"/>
-      <w:r>
-        <w:t xml:space="preserve"> worth noting that </w:t>
-      </w:r>
-      <w:proofErr w:type="spellStart"/>
-      <w:r>
-        <w:t>useState</w:t>
-      </w:r>
-      <w:proofErr w:type="spellEnd"/>
-      <w:r>
-        <w:t xml:space="preserve"> uses </w:t>
-      </w:r>
-      <w:proofErr w:type="spellStart"/>
-      <w:r>
-        <w:t>useReducer</w:t>
-      </w:r>
-      <w:proofErr w:type="spellEnd"/>
-      <w:r>
-        <w:t xml:space="preserve"> internally, implying that you could use </w:t>
-      </w:r>
-      <w:proofErr w:type="spellStart"/>
-      <w:r>
-        <w:t>useReducer</w:t>
-      </w:r>
-      <w:proofErr w:type="spellEnd"/>
-      <w:r>
-        <w:t xml:space="preserve"> for everything you can do with </w:t>
-      </w:r>
-      <w:proofErr w:type="spellStart"/>
-      <w:r>
-        <w:t>useState</w:t>
-      </w:r>
-      <w:proofErr w:type="spellEnd"/>
-      <w:r>
-        <w:t>.</w:t>
-      </w:r>
-    </w:p>
-    <w:p>
-      <w:r>
-        <w:br/>
-      </w:r>
-      <w:r>
-        <w:rPr>
-          <w:b/>
-          <w:bCs/>
-        </w:rPr>
-        <w:t xml:space="preserve">When to use </w:t>
-      </w:r>
-      <w:proofErr w:type="spellStart"/>
-      <w:r>
-        <w:rPr>
-          <w:b/>
-          <w:bCs/>
-        </w:rPr>
-        <w:t>useReducer</w:t>
-      </w:r>
-      <w:proofErr w:type="spellEnd"/>
-      <w:r>
-        <w:rPr>
-          <w:b/>
-          <w:bCs/>
-        </w:rPr>
-        <w:br/>
-      </w:r>
-      <w:proofErr w:type="spellStart"/>
-      <w:r>
-        <w:t>useReducer</w:t>
-      </w:r>
-      <w:proofErr w:type="spellEnd"/>
-      <w:r>
-        <w:t xml:space="preserve"> provides more predictable state transitions than </w:t>
-      </w:r>
-      <w:proofErr w:type="spellStart"/>
-      <w:r>
-        <w:t>useState</w:t>
-      </w:r>
-      <w:proofErr w:type="spellEnd"/>
-      <w:r>
-        <w:t>, which becomes more important when state changes become so complex that you want to have one place to manage state, like the render function.</w:t>
+        <w:t>useState vs. useReducer</w:t>
+      </w:r>
+    </w:p>
+    <w:p>
+      <w:r>
+        <w:t>useState is a basic Hook for managing simple state transformation, and useReducer is an additional Hook for managing more complex state logic. However, it’s worth noting that useState uses useReducer internally, implying that you could use useReducer for everything you can do with useState.</w:t>
+      </w:r>
+    </w:p>
+    <w:p>
+      <w:r>
+        <w:br/>
+      </w:r>
+      <w:r>
+        <w:rPr>
+          <w:b/>
+          <w:bCs/>
+        </w:rPr>
+        <w:t>When to use useReducer</w:t>
+      </w:r>
+      <w:r>
+        <w:rPr>
+          <w:b/>
+          <w:bCs/>
+        </w:rPr>
+        <w:br/>
+      </w:r>
+      <w:r>
+        <w:t>useReducer provides more predictable state transitions than useState, which becomes more important when state changes become so complex that you want to have one place to manage state, like the render function.</w:t>
       </w:r>
     </w:p>
     <w:p/>
@@ -2588,15 +2109,7 @@
         </w:rPr>
       </w:pPr>
       <w:r>
-        <w:t xml:space="preserve">A good rule of thumb is that when you move past managing primitive data, i.e., a string, integer, or Boolean, and instead must manage a complex object, like with arrays and additional primitives, you’re likely better off with </w:t>
-      </w:r>
-      <w:proofErr w:type="spellStart"/>
-      <w:r>
-        <w:t>useReducer</w:t>
-      </w:r>
-      <w:proofErr w:type="spellEnd"/>
-      <w:r>
-        <w:t>.</w:t>
+        <w:t>A good rule of thumb is that when you move past managing primitive data, i.e., a string, integer, or Boolean, and instead must manage a complex object, like with arrays and additional primitives, you’re likely better off with useReducer.</w:t>
       </w:r>
       <w:r>
         <w:br/>
@@ -2760,48 +2273,16 @@
         <w:br/>
       </w:r>
       <w:r>
-        <w:t xml:space="preserve">Notice how we are dealing with all these state transitions, like username, password, </w:t>
-      </w:r>
-      <w:proofErr w:type="spellStart"/>
-      <w:r>
-        <w:t>isLoading</w:t>
-      </w:r>
-      <w:proofErr w:type="spellEnd"/>
-      <w:r>
-        <w:t xml:space="preserve">, error, and </w:t>
-      </w:r>
-      <w:proofErr w:type="spellStart"/>
-      <w:r>
-        <w:t>isLoggedIn</w:t>
-      </w:r>
-      <w:proofErr w:type="spellEnd"/>
-      <w:r>
-        <w:t>, when we really should be more focused on the action that the user wants to take on the login component.</w:t>
-      </w:r>
-    </w:p>
-    <w:p>
-      <w:r>
-        <w:rPr>
-          <w:b/>
-          <w:bCs/>
-        </w:rPr>
-        <w:t xml:space="preserve">We used five </w:t>
-      </w:r>
-      <w:proofErr w:type="spellStart"/>
-      <w:r>
-        <w:rPr>
-          <w:b/>
-          <w:bCs/>
-        </w:rPr>
-        <w:t>useState</w:t>
-      </w:r>
-      <w:proofErr w:type="spellEnd"/>
-      <w:r>
-        <w:rPr>
-          <w:b/>
-          <w:bCs/>
-        </w:rPr>
-        <w:t xml:space="preserve"> Hooks</w:t>
+        <w:t>Notice how we are dealing with all these state transitions, like username, password, isLoading, error, and isLoggedIn, when we really should be more focused on the action that the user wants to take on the login component.</w:t>
+      </w:r>
+    </w:p>
+    <w:p>
+      <w:r>
+        <w:rPr>
+          <w:b/>
+          <w:bCs/>
+        </w:rPr>
+        <w:t>We used five useState Hooks</w:t>
       </w:r>
       <w:r>
         <w:t xml:space="preserve">, </w:t>
@@ -2828,15 +2309,7 @@
         </w:rPr>
       </w:pPr>
       <w:r>
-        <w:t xml:space="preserve">We can refactor the code above to use </w:t>
-      </w:r>
-      <w:proofErr w:type="spellStart"/>
-      <w:r>
-        <w:t>useReducer</w:t>
-      </w:r>
-      <w:proofErr w:type="spellEnd"/>
-      <w:r>
-        <w:t xml:space="preserve"> and encapsulate all our logic and state transitions in one reducer function:</w:t>
+        <w:t>We can refactor the code above to use useReducer and encapsulate all our logic and state transitions in one reducer function:</w:t>
       </w:r>
       <w:r>
         <w:br/>
@@ -2985,15 +2458,7 @@
         <w:br/>
       </w:r>
       <w:r>
-        <w:t xml:space="preserve">Notice how the new implementation with </w:t>
-      </w:r>
-      <w:proofErr w:type="spellStart"/>
-      <w:r>
-        <w:t>useReducer</w:t>
-      </w:r>
-      <w:proofErr w:type="spellEnd"/>
-      <w:r>
-        <w:t xml:space="preserve"> has made us more focused </w:t>
+        <w:t xml:space="preserve">Notice how the new implementation with useReducer has made us more focused </w:t>
       </w:r>
       <w:r>
         <w:rPr>
@@ -3018,61 +2483,7 @@
           <w:szCs w:val="36"/>
         </w:rPr>
         <w:lastRenderedPageBreak/>
-        <w:t xml:space="preserve">After reading this article I can see why </w:t>
-      </w:r>
-      <w:proofErr w:type="spellStart"/>
-      <w:r>
-        <w:rPr>
-          <w:color w:val="FF0000"/>
-          <w:sz w:val="36"/>
-          <w:szCs w:val="36"/>
-        </w:rPr>
-        <w:t>useReducer</w:t>
-      </w:r>
-      <w:proofErr w:type="spellEnd"/>
-      <w:r>
-        <w:rPr>
-          <w:color w:val="FF0000"/>
-          <w:sz w:val="36"/>
-          <w:szCs w:val="36"/>
-        </w:rPr>
-        <w:t xml:space="preserve"> actually is </w:t>
-      </w:r>
-      <w:proofErr w:type="gramStart"/>
-      <w:r>
-        <w:rPr>
-          <w:color w:val="FF0000"/>
-          <w:sz w:val="36"/>
-          <w:szCs w:val="36"/>
-        </w:rPr>
-        <w:t>more cleaner</w:t>
-      </w:r>
-      <w:proofErr w:type="gramEnd"/>
-      <w:r>
-        <w:rPr>
-          <w:color w:val="FF0000"/>
-          <w:sz w:val="36"/>
-          <w:szCs w:val="36"/>
-        </w:rPr>
-        <w:t xml:space="preserve"> than handing a bunch of </w:t>
-      </w:r>
-      <w:proofErr w:type="spellStart"/>
-      <w:r>
-        <w:rPr>
-          <w:color w:val="FF0000"/>
-          <w:sz w:val="36"/>
-          <w:szCs w:val="36"/>
-        </w:rPr>
-        <w:t>useState</w:t>
-      </w:r>
-      <w:proofErr w:type="spellEnd"/>
-      <w:r>
-        <w:rPr>
-          <w:color w:val="FF0000"/>
-          <w:sz w:val="36"/>
-          <w:szCs w:val="36"/>
-        </w:rPr>
-        <w:t xml:space="preserve"> transitions.</w:t>
+        <w:t>After reading this article I can see why useReducer actually is more cleaner than handing a bunch of useState transitions.</w:t>
       </w:r>
     </w:p>
     <w:p/>
@@ -3085,37 +2496,14 @@
         <w:t>Tip</w:t>
       </w:r>
       <w:r>
-        <w:t xml:space="preserve">: Working with react router </w:t>
-      </w:r>
-      <w:proofErr w:type="spellStart"/>
-      <w:r>
-        <w:t>dom</w:t>
-      </w:r>
-      <w:proofErr w:type="spellEnd"/>
-      <w:r>
-        <w:br/>
-      </w:r>
-      <w:proofErr w:type="spellStart"/>
-      <w:r>
-        <w:t>npm</w:t>
-      </w:r>
-      <w:proofErr w:type="spellEnd"/>
-      <w:r>
-        <w:t xml:space="preserve"> </w:t>
-      </w:r>
-      <w:proofErr w:type="spellStart"/>
-      <w:r>
-        <w:t>i</w:t>
-      </w:r>
-      <w:proofErr w:type="spellEnd"/>
-      <w:r>
-        <w:t xml:space="preserve"> react-router-</w:t>
-      </w:r>
-      <w:proofErr w:type="spellStart"/>
-      <w:r>
-        <w:t>dom</w:t>
-      </w:r>
-      <w:proofErr w:type="spellEnd"/>
+        <w:t>: Working with react router dom</w:t>
+      </w:r>
+      <w:r>
+        <w:br/>
+      </w:r>
+      <w:r>
+        <w:t>npm i react-router-dom</w:t>
+      </w:r>
       <w:r>
         <w:br/>
       </w:r>
@@ -3223,38 +2611,18 @@
         <w:t>Tip</w:t>
       </w:r>
       <w:r>
-        <w:t xml:space="preserve">: </w:t>
-      </w:r>
-      <w:proofErr w:type="spellStart"/>
-      <w:proofErr w:type="gramStart"/>
-      <w:r>
-        <w:t>props.children</w:t>
-      </w:r>
-      <w:proofErr w:type="spellEnd"/>
-      <w:proofErr w:type="gramEnd"/>
-      <w:r>
-        <w:t xml:space="preserve"> in react</w:t>
-      </w:r>
-      <w:r>
-        <w:br/>
-        <w:t xml:space="preserve">Below is a perfect example of </w:t>
-      </w:r>
-      <w:proofErr w:type="spellStart"/>
-      <w:r>
-        <w:t>props.children</w:t>
-      </w:r>
-      <w:proofErr w:type="spellEnd"/>
-      <w:r>
-        <w:br/>
-      </w:r>
-      <w:proofErr w:type="spellStart"/>
+        <w:t>: props.children in react</w:t>
+      </w:r>
+      <w:r>
+        <w:br/>
+        <w:t>Below is a perfect example of props.children</w:t>
+      </w:r>
+      <w:r>
+        <w:br/>
+      </w:r>
       <w:r>
         <w:lastRenderedPageBreak/>
-        <w:t>Props.children</w:t>
-      </w:r>
-      <w:proofErr w:type="spellEnd"/>
-      <w:r>
-        <w:t xml:space="preserve"> takes all of the content passed in (</w:t>
+        <w:t>Props.children takes all of the content passed in (</w:t>
       </w:r>
       <w:r>
         <w:rPr>
@@ -3268,15 +2636,7 @@
       </w:r>
       <w:r>
         <w:br/>
-        <w:t xml:space="preserve">all of the content via </w:t>
-      </w:r>
-      <w:proofErr w:type="spellStart"/>
-      <w:r>
-        <w:t>props.children</w:t>
-      </w:r>
-      <w:proofErr w:type="spellEnd"/>
-      <w:r>
-        <w:t xml:space="preserve"> (AHHHHHHHH….)</w:t>
+        <w:t>all of the content via props.children (AHHHHHHHH….)</w:t>
       </w:r>
       <w:r>
         <w:br/>
@@ -3527,37 +2887,8 @@
       </w:r>
       <w:r>
         <w:br/>
-        <w:t xml:space="preserve">React Fragment allows you </w:t>
-      </w:r>
-      <w:proofErr w:type="gramStart"/>
-      <w:r>
-        <w:t>have</w:t>
-      </w:r>
-      <w:proofErr w:type="gramEnd"/>
-      <w:r>
-        <w:t xml:space="preserve"> more than one root element. </w:t>
-      </w:r>
-      <w:proofErr w:type="spellStart"/>
-      <w:r>
-        <w:t>Javascript</w:t>
-      </w:r>
-      <w:proofErr w:type="spellEnd"/>
-      <w:r>
-        <w:t xml:space="preserve"> has a limitation of only allow for one root element when rendering, so in order to get around it, you </w:t>
-      </w:r>
-      <w:proofErr w:type="gramStart"/>
-      <w:r>
-        <w:t>have to</w:t>
-      </w:r>
-      <w:proofErr w:type="gramEnd"/>
-      <w:r>
-        <w:t xml:space="preserve"> wrap two root elements in a </w:t>
-      </w:r>
-      <w:proofErr w:type="spellStart"/>
-      <w:r>
-        <w:t>React.Fragment</w:t>
-      </w:r>
-      <w:proofErr w:type="spellEnd"/>
+        <w:t>React Fragment allows you have more than one root element. Javascript has a limitation of only allow for one root element when rendering, so in order to get around it, you have to wrap two root elements in a React.Fragment</w:t>
+      </w:r>
       <w:r>
         <w:br/>
       </w:r>
@@ -4118,13 +3449,8 @@
         <w:br/>
       </w:r>
       <w:r>
-        <w:t xml:space="preserve">Since google charges, I will use the free </w:t>
-      </w:r>
-      <w:proofErr w:type="spellStart"/>
-      <w:r>
-        <w:t>mapbox</w:t>
-      </w:r>
-      <w:proofErr w:type="spellEnd"/>
+        <w:t>Since google charges, I will use the free mapbox</w:t>
+      </w:r>
     </w:p>
     <w:p>
       <w:r>
@@ -4179,22 +3505,7 @@
       </w:r>
       <w:r>
         <w:br/>
-      </w:r>
-      <w:proofErr w:type="spellStart"/>
-      <w:r>
-        <w:t>pwd</w:t>
-      </w:r>
-      <w:proofErr w:type="spellEnd"/>
-      <w:r>
-        <w:t xml:space="preserve">= </w:t>
-      </w:r>
-      <w:proofErr w:type="spellStart"/>
-      <w:r>
-        <w:t>bflu</w:t>
-      </w:r>
-      <w:proofErr w:type="spellEnd"/>
-      <w:r>
-        <w:t>@ (Not going to implement maps) because it still requires a credit card</w:t>
+        <w:t>pwd= bflu@ (Not going to implement maps) because it still requires a credit card</w:t>
       </w:r>
       <w:r>
         <w:br/>
@@ -4218,23 +3529,13 @@
         <w:t>Tips</w:t>
       </w:r>
       <w:r>
-        <w:t xml:space="preserve">: Props </w:t>
-      </w:r>
-      <w:proofErr w:type="spellStart"/>
-      <w:r>
-        <w:t>destructuring</w:t>
-      </w:r>
-      <w:proofErr w:type="spellEnd"/>
-      <w:r>
-        <w:br/>
-      </w:r>
-      <w:proofErr w:type="spellStart"/>
-      <w:r>
-        <w:t>Destructuring</w:t>
-      </w:r>
-      <w:proofErr w:type="spellEnd"/>
-      <w:r>
-        <w:t xml:space="preserve"> was introduced in ES6. It’s a JavaScript feature that allows us to extract multiple pieces of data from an array or object and assign them to their own variables.</w:t>
+        <w:t>: Props destructuring</w:t>
+      </w:r>
+      <w:r>
+        <w:br/>
+      </w:r>
+      <w:r>
+        <w:t>Destructuring was introduced in ES6. It’s a JavaScript feature that allows us to extract multiple pieces of data from an array or object and assign them to their own variables.</w:t>
       </w:r>
       <w:r>
         <w:br/>
@@ -4364,7 +3665,6 @@
       <w:r>
         <w:t xml:space="preserve">.id or </w:t>
       </w:r>
-      <w:proofErr w:type="spellStart"/>
       <w:r>
         <w:rPr>
           <w:b/>
@@ -4373,27 +3673,7 @@
         <w:t>props</w:t>
       </w:r>
       <w:r>
-        <w:t>.onInput</w:t>
-      </w:r>
-      <w:proofErr w:type="spellEnd"/>
-      <w:r>
-        <w:t xml:space="preserve">, we can just use </w:t>
-      </w:r>
-      <w:proofErr w:type="spellStart"/>
-      <w:r>
-        <w:t>destructuring</w:t>
-      </w:r>
-      <w:proofErr w:type="spellEnd"/>
-      <w:r>
-        <w:t xml:space="preserve"> to make it cleaner and shorter and just use </w:t>
-      </w:r>
-      <w:proofErr w:type="spellStart"/>
-      <w:r>
-        <w:t>onInput</w:t>
-      </w:r>
-      <w:proofErr w:type="spellEnd"/>
-      <w:r>
-        <w:t xml:space="preserve"> and id</w:t>
+        <w:t>.onInput, we can just use destructuring to make it cleaner and shorter and just use onInput and id</w:t>
       </w:r>
     </w:p>
     <w:p/>
@@ -4406,23 +3686,7 @@
         <w:t>Tip</w:t>
       </w:r>
       <w:r>
-        <w:t xml:space="preserve">: Wiring up a custom confirm (And passing in two </w:t>
-      </w:r>
-      <w:proofErr w:type="gramStart"/>
-      <w:r>
-        <w:t>component</w:t>
-      </w:r>
-      <w:proofErr w:type="gramEnd"/>
-      <w:r>
-        <w:t xml:space="preserve"> as one using </w:t>
-      </w:r>
-      <w:proofErr w:type="spellStart"/>
-      <w:r>
-        <w:t>React.Fragment</w:t>
-      </w:r>
-      <w:proofErr w:type="spellEnd"/>
-      <w:r>
-        <w:t>)</w:t>
+        <w:t>: Wiring up a custom confirm (And passing in two component as one using React.Fragment)</w:t>
       </w:r>
       <w:r>
         <w:br/>
@@ -4481,13 +3745,8 @@
       </w:r>
       <w:r>
         <w:lastRenderedPageBreak/>
-        <w:t xml:space="preserve">Notice how we are passing in single prop for footer that consists of two components. You can pass in two components this way by way of </w:t>
-      </w:r>
-      <w:proofErr w:type="spellStart"/>
-      <w:r>
-        <w:t>React.Fragment</w:t>
-      </w:r>
-      <w:proofErr w:type="spellEnd"/>
+        <w:t>Notice how we are passing in single prop for footer that consists of two components. You can pass in two components this way by way of React.Fragment</w:t>
+      </w:r>
       <w:r>
         <w:br/>
       </w:r>
@@ -4533,15 +3792,7 @@
       </w:r>
       <w:r>
         <w:br/>
-        <w:t xml:space="preserve">He also is using </w:t>
-      </w:r>
-      <w:proofErr w:type="spellStart"/>
-      <w:r>
-        <w:t>React.Portal</w:t>
-      </w:r>
-      <w:proofErr w:type="spellEnd"/>
-      <w:r>
-        <w:t xml:space="preserve"> to give the Modal a Z index outward render. (Like a popup)</w:t>
+        <w:t>He also is using React.Portal to give the Modal a Z index outward render. (Like a popup)</w:t>
       </w:r>
       <w:r>
         <w:br/>
@@ -4571,23 +3822,7 @@
         <w:br/>
       </w:r>
       <w:r>
-        <w:t xml:space="preserve">import Input from </w:t>
-      </w:r>
-      <w:proofErr w:type="gramStart"/>
-      <w:r>
-        <w:t>'..</w:t>
-      </w:r>
-      <w:proofErr w:type="gramEnd"/>
-      <w:r>
-        <w:t>/../shared/components/</w:t>
-      </w:r>
-      <w:proofErr w:type="spellStart"/>
-      <w:r>
-        <w:t>FormElements</w:t>
-      </w:r>
-      <w:proofErr w:type="spellEnd"/>
-      <w:r>
-        <w:t>/Input'</w:t>
+        <w:t>import Input from '../../shared/components/FormElements/Input'</w:t>
       </w:r>
       <w:r>
         <w:br/>
@@ -4692,15 +3927,7 @@
       </w:r>
       <w:r>
         <w:br/>
-        <w:t>The Input.js file receives the validator type as a parameter, the data to validate from the data passed in as props (</w:t>
-      </w:r>
-      <w:proofErr w:type="spellStart"/>
-      <w:r>
-        <w:t>e.target.value</w:t>
-      </w:r>
-      <w:proofErr w:type="spellEnd"/>
-      <w:r>
-        <w:t>)</w:t>
+        <w:t>The Input.js file receives the validator type as a parameter, the data to validate from the data passed in as props (e.target.value)</w:t>
       </w:r>
       <w:r>
         <w:br/>
@@ -4772,15 +3999,7 @@
       </w:r>
       <w:r>
         <w:br/>
-        <w:t xml:space="preserve">Based on the type specified, it validates the data against his logic to determine whether the data is valid or not and returns a </w:t>
-      </w:r>
-      <w:proofErr w:type="spellStart"/>
-      <w:r>
-        <w:t>isValid</w:t>
-      </w:r>
-      <w:proofErr w:type="spellEnd"/>
-      <w:r>
-        <w:t xml:space="preserve"> flag</w:t>
+        <w:t>Based on the type specified, it validates the data against his logic to determine whether the data is valid or not and returns a isValid flag</w:t>
       </w:r>
       <w:r>
         <w:br/>
@@ -4836,15 +4055,7 @@
       </w:r>
       <w:r>
         <w:br/>
-        <w:t xml:space="preserve">Whenever there is a state change, the </w:t>
-      </w:r>
-      <w:proofErr w:type="spellStart"/>
-      <w:r>
-        <w:t>useEffect</w:t>
-      </w:r>
-      <w:proofErr w:type="spellEnd"/>
-      <w:r>
-        <w:t xml:space="preserve"> method calls this </w:t>
+        <w:t xml:space="preserve">Whenever there is a state change, the useEffect method calls this </w:t>
       </w:r>
       <w:r>
         <w:t>via a custom hook</w:t>
@@ -4897,34 +4108,11 @@
       </w:r>
       <w:r>
         <w:br/>
-        <w:t xml:space="preserve">When the change is made in state, it triggers logic in the custom hook’s form reducer that </w:t>
-      </w:r>
-      <w:proofErr w:type="spellStart"/>
-      <w:r>
-        <w:t>determine’s</w:t>
-      </w:r>
-      <w:proofErr w:type="spellEnd"/>
-      <w:r>
-        <w:t xml:space="preserve"> whether the form is valid based on input in the input field (the </w:t>
-      </w:r>
-      <w:proofErr w:type="spellStart"/>
-      <w:r>
-        <w:t>isValid</w:t>
-      </w:r>
-      <w:proofErr w:type="spellEnd"/>
-      <w:r>
-        <w:t xml:space="preserve"> flag that is set in the input reducer).</w:t>
-      </w:r>
-      <w:r>
-        <w:br/>
-      </w:r>
-      <w:proofErr w:type="gramStart"/>
-      <w:r>
-        <w:t>It's</w:t>
-      </w:r>
-      <w:proofErr w:type="gramEnd"/>
-      <w:r>
-        <w:t xml:space="preserve"> a lot to wire-up and understand, but once you break it down, it’s not that difficult to grasp. Still kind of an overkill.</w:t>
+        <w:t>When the change is made in state, it triggers logic in the custom hook’s form reducer that determine’s whether the form is valid based on input in the input field (the isValid flag that is set in the input reducer).</w:t>
+      </w:r>
+      <w:r>
+        <w:br/>
+        <w:t>It's a lot to wire-up and understand, but once you break it down, it’s not that difficult to grasp. Still kind of an overkill.</w:t>
       </w:r>
     </w:p>
     <w:p>
@@ -4939,15 +4127,7 @@
         <w:t>Tip</w:t>
       </w:r>
       <w:r>
-        <w:t xml:space="preserve">: How to use the </w:t>
-      </w:r>
-      <w:proofErr w:type="spellStart"/>
-      <w:r>
-        <w:t>useContext</w:t>
-      </w:r>
-      <w:proofErr w:type="spellEnd"/>
-      <w:r>
-        <w:t xml:space="preserve"> Hook for security in our app</w:t>
+        <w:t>: How to use the useContext Hook for security in our app</w:t>
       </w:r>
       <w:r>
         <w:br/>
@@ -4967,56 +4147,25 @@
     </w:p>
     <w:p>
       <w:r>
-        <w:t xml:space="preserve">It can be used together with the </w:t>
-      </w:r>
-      <w:proofErr w:type="spellStart"/>
-      <w:r>
-        <w:t>useState</w:t>
-      </w:r>
-      <w:proofErr w:type="spellEnd"/>
-      <w:r>
-        <w:t xml:space="preserve"> Hook to </w:t>
-      </w:r>
-      <w:r>
-        <w:rPr>
-          <w:b/>
-          <w:bCs/>
-        </w:rPr>
-        <w:t xml:space="preserve">share state between deeply nested components more easily than with </w:t>
-      </w:r>
-      <w:proofErr w:type="spellStart"/>
-      <w:r>
-        <w:rPr>
-          <w:b/>
-          <w:bCs/>
-        </w:rPr>
-        <w:t>useState</w:t>
-      </w:r>
-      <w:proofErr w:type="spellEnd"/>
-      <w:r>
-        <w:rPr>
-          <w:b/>
-          <w:bCs/>
-        </w:rPr>
-        <w:t xml:space="preserve"> alone.</w:t>
-      </w:r>
-      <w:r>
-        <w:rPr>
-          <w:b/>
-          <w:bCs/>
-        </w:rPr>
-        <w:br/>
-      </w:r>
-      <w:r>
-        <w:br/>
-      </w:r>
-      <w:proofErr w:type="spellStart"/>
-      <w:r>
-        <w:t>Wireup</w:t>
-      </w:r>
-      <w:proofErr w:type="spellEnd"/>
-      <w:r>
-        <w:t xml:space="preserve"> for security in my app</w:t>
+        <w:t xml:space="preserve">It can be used together with the useState Hook to </w:t>
+      </w:r>
+      <w:r>
+        <w:rPr>
+          <w:b/>
+          <w:bCs/>
+        </w:rPr>
+        <w:t>share state between deeply nested components more easily than with useState alone.</w:t>
+      </w:r>
+      <w:r>
+        <w:rPr>
+          <w:b/>
+          <w:bCs/>
+        </w:rPr>
+        <w:br/>
+      </w:r>
+      <w:r>
+        <w:br/>
+        <w:t>Wireup for security in my app</w:t>
       </w:r>
       <w:r>
         <w:br/>
@@ -5073,15 +4222,7 @@
       </w:r>
       <w:r>
         <w:br/>
-        <w:t xml:space="preserve">Then in our app.js, we wrap the Context object around </w:t>
-      </w:r>
-      <w:proofErr w:type="gramStart"/>
-      <w:r>
-        <w:t>all of</w:t>
-      </w:r>
-      <w:proofErr w:type="gramEnd"/>
-      <w:r>
-        <w:t xml:space="preserve"> our components</w:t>
+        <w:t>Then in our app.js, we wrap the Context object around all of our components</w:t>
       </w:r>
     </w:p>
     <w:p>
@@ -5142,13 +4283,8 @@
       </w:r>
       <w:r>
         <w:br/>
-        <w:t xml:space="preserve">In our </w:t>
-      </w:r>
-      <w:proofErr w:type="spellStart"/>
-      <w:r>
-        <w:t>NavLinks</w:t>
-      </w:r>
-      <w:proofErr w:type="spellEnd"/>
+        <w:t>In our NavLinks</w:t>
+      </w:r>
     </w:p>
     <w:p>
       <w:r>
@@ -5402,15 +4538,7 @@
       <w:r>
         <w:lastRenderedPageBreak/>
         <w:br/>
-        <w:t xml:space="preserve">We create a </w:t>
-      </w:r>
-      <w:proofErr w:type="gramStart"/>
-      <w:r>
-        <w:t>controllers</w:t>
-      </w:r>
-      <w:proofErr w:type="gramEnd"/>
-      <w:r>
-        <w:t xml:space="preserve"> folder and add the following code:</w:t>
+        <w:t>We create a controllers folder and add the following code:</w:t>
       </w:r>
     </w:p>
     <w:p>
@@ -5459,17 +4587,7 @@
       </w:r>
       <w:r>
         <w:br/>
-        <w:t xml:space="preserve">Notice how we export the file (we are not using the </w:t>
-      </w:r>
-      <w:proofErr w:type="spellStart"/>
-      <w:proofErr w:type="gramStart"/>
-      <w:r>
-        <w:t>module.exports</w:t>
-      </w:r>
-      <w:proofErr w:type="spellEnd"/>
-      <w:proofErr w:type="gramEnd"/>
-      <w:r>
-        <w:t xml:space="preserve"> way)</w:t>
+        <w:t>Notice how we export the file (we are not using the module.exports way)</w:t>
       </w:r>
       <w:r>
         <w:br/>
@@ -5551,21 +4669,8 @@
       </w:hyperlink>
     </w:p>
     <w:p>
-      <w:proofErr w:type="spellStart"/>
-      <w:r>
-        <w:t>npm</w:t>
-      </w:r>
-      <w:proofErr w:type="spellEnd"/>
-      <w:r>
-        <w:t xml:space="preserve"> </w:t>
-      </w:r>
-      <w:proofErr w:type="spellStart"/>
-      <w:r>
-        <w:t>i</w:t>
-      </w:r>
-      <w:proofErr w:type="spellEnd"/>
-      <w:r>
-        <w:t xml:space="preserve"> express-validator</w:t>
+      <w:r>
+        <w:t>npm i express-validator</w:t>
       </w:r>
       <w:r>
         <w:br/>
@@ -5719,15 +4824,7 @@
         <w:t>Tip</w:t>
       </w:r>
       <w:r>
-        <w:t xml:space="preserve">: </w:t>
-      </w:r>
-      <w:proofErr w:type="spellStart"/>
-      <w:r>
-        <w:t>Endode</w:t>
-      </w:r>
-      <w:proofErr w:type="spellEnd"/>
-      <w:r>
-        <w:t xml:space="preserve"> URI for passing in invalid characters in an URL</w:t>
+        <w:t>: Endode URI for passing in invalid characters in an URL</w:t>
       </w:r>
       <w:r>
         <w:br/>
@@ -5798,15 +4895,7 @@
     </w:p>
     <w:p>
       <w:r>
-        <w:t xml:space="preserve">In our MernStack2022 project, we did not specify a database in our connection string. </w:t>
-      </w:r>
-      <w:proofErr w:type="gramStart"/>
-      <w:r>
-        <w:t>So</w:t>
-      </w:r>
-      <w:proofErr w:type="gramEnd"/>
-      <w:r>
-        <w:t xml:space="preserve"> when we created documents, it created a database called “TEST”</w:t>
+        <w:t>In our MernStack2022 project, we did not specify a database in our connection string. So when we created documents, it created a database called “TEST”</w:t>
       </w:r>
     </w:p>
     <w:p>
@@ -5918,6 +5007,9 @@
         <w:br/>
       </w:r>
       <w:r>
+        <w:rPr>
+          <w:noProof/>
+        </w:rPr>
         <w:drawing>
           <wp:inline distT="0" distB="0" distL="0" distR="0" wp14:anchorId="2B0F24FD" wp14:editId="14E642C2">
             <wp:extent cx="5943600" cy="4614545"/>
@@ -5961,6 +5053,9 @@
         <w:br/>
       </w:r>
       <w:r>
+        <w:rPr>
+          <w:noProof/>
+        </w:rPr>
         <w:drawing>
           <wp:inline distT="0" distB="0" distL="0" distR="0" wp14:anchorId="2DF2DF4B" wp14:editId="46FEB60C">
             <wp:extent cx="5943600" cy="4029710"/>
@@ -6001,7 +5096,167 @@
         <w:br/>
       </w:r>
     </w:p>
+    <w:p>
+      <w:r>
+        <w:rPr>
+          <w:b/>
+          <w:bCs/>
+        </w:rPr>
+        <w:t>Tip</w:t>
+      </w:r>
+      <w:r>
+        <w:t>: Difference between find and findbyId (id vs a property)</w:t>
+      </w:r>
+      <w:r>
+        <w:br/>
+      </w:r>
+      <w:r>
+        <w:drawing>
+          <wp:inline distT="0" distB="0" distL="0" distR="0" wp14:anchorId="1B7C65D7" wp14:editId="6C3CF439">
+            <wp:extent cx="5943600" cy="3114040"/>
+            <wp:effectExtent l="0" t="0" r="0" b="0"/>
+            <wp:docPr id="66" name="Picture 66" descr="Graphical user interface, text, application, email&#10;&#10;Description automatically generated"/>
+            <wp:cNvGraphicFramePr>
+              <a:graphicFrameLocks xmlns:a="http://schemas.openxmlformats.org/drawingml/2006/main" noChangeAspect="1"/>
+            </wp:cNvGraphicFramePr>
+            <a:graphic xmlns:a="http://schemas.openxmlformats.org/drawingml/2006/main">
+              <a:graphicData uri="http://schemas.openxmlformats.org/drawingml/2006/picture">
+                <pic:pic xmlns:pic="http://schemas.openxmlformats.org/drawingml/2006/picture">
+                  <pic:nvPicPr>
+                    <pic:cNvPr id="66" name="Picture 66" descr="Graphical user interface, text, application, email&#10;&#10;Description automatically generated"/>
+                    <pic:cNvPicPr/>
+                  </pic:nvPicPr>
+                  <pic:blipFill>
+                    <a:blip r:embed="rId78"/>
+                    <a:stretch>
+                      <a:fillRect/>
+                    </a:stretch>
+                  </pic:blipFill>
+                  <pic:spPr>
+                    <a:xfrm>
+                      <a:off x="0" y="0"/>
+                      <a:ext cx="5943600" cy="3114040"/>
+                    </a:xfrm>
+                    <a:prstGeom prst="rect">
+                      <a:avLst/>
+                    </a:prstGeom>
+                  </pic:spPr>
+                </pic:pic>
+              </a:graphicData>
+            </a:graphic>
+          </wp:inline>
+        </w:drawing>
+      </w:r>
+      <w:r>
+        <w:br/>
+      </w:r>
+      <w:r>
+        <w:br/>
+      </w:r>
+      <w:r>
+        <w:lastRenderedPageBreak/>
+        <w:drawing>
+          <wp:inline distT="0" distB="0" distL="0" distR="0" wp14:anchorId="2E7CC6F5" wp14:editId="555D2B46">
+            <wp:extent cx="5943600" cy="2150110"/>
+            <wp:effectExtent l="0" t="0" r="0" b="2540"/>
+            <wp:docPr id="64" name="Picture 64" descr="Text&#10;&#10;Description automatically generated"/>
+            <wp:cNvGraphicFramePr>
+              <a:graphicFrameLocks xmlns:a="http://schemas.openxmlformats.org/drawingml/2006/main" noChangeAspect="1"/>
+            </wp:cNvGraphicFramePr>
+            <a:graphic xmlns:a="http://schemas.openxmlformats.org/drawingml/2006/main">
+              <a:graphicData uri="http://schemas.openxmlformats.org/drawingml/2006/picture">
+                <pic:pic xmlns:pic="http://schemas.openxmlformats.org/drawingml/2006/picture">
+                  <pic:nvPicPr>
+                    <pic:cNvPr id="64" name="Picture 64" descr="Text&#10;&#10;Description automatically generated"/>
+                    <pic:cNvPicPr/>
+                  </pic:nvPicPr>
+                  <pic:blipFill>
+                    <a:blip r:embed="rId79"/>
+                    <a:stretch>
+                      <a:fillRect/>
+                    </a:stretch>
+                  </pic:blipFill>
+                  <pic:spPr>
+                    <a:xfrm>
+                      <a:off x="0" y="0"/>
+                      <a:ext cx="5943600" cy="2150110"/>
+                    </a:xfrm>
+                    <a:prstGeom prst="rect">
+                      <a:avLst/>
+                    </a:prstGeom>
+                  </pic:spPr>
+                </pic:pic>
+              </a:graphicData>
+            </a:graphic>
+          </wp:inline>
+        </w:drawing>
+      </w:r>
+      <w:r>
+        <w:br/>
+      </w:r>
+      <w:r>
+        <w:br/>
+      </w:r>
+    </w:p>
     <w:p/>
+    <w:p/>
+    <w:p/>
+    <w:p>
+      <w:r>
+        <w:t>By a property other than the id field, you would use the syntax below:</w:t>
+      </w:r>
+    </w:p>
+    <w:p>
+      <w:r>
+        <w:t>https://www.mongodb.com/docs/manual/reference/method/db.collection.find/</w:t>
+      </w:r>
+      <w:r>
+        <w:br/>
+      </w:r>
+      <w:r>
+        <w:drawing>
+          <wp:inline distT="0" distB="0" distL="0" distR="0" wp14:anchorId="16221307" wp14:editId="7A7C823C">
+            <wp:extent cx="5943600" cy="2755265"/>
+            <wp:effectExtent l="0" t="0" r="0" b="6985"/>
+            <wp:docPr id="65" name="Picture 65" descr="A screenshot of a computer&#10;&#10;Description automatically generated"/>
+            <wp:cNvGraphicFramePr>
+              <a:graphicFrameLocks xmlns:a="http://schemas.openxmlformats.org/drawingml/2006/main" noChangeAspect="1"/>
+            </wp:cNvGraphicFramePr>
+            <a:graphic xmlns:a="http://schemas.openxmlformats.org/drawingml/2006/main">
+              <a:graphicData uri="http://schemas.openxmlformats.org/drawingml/2006/picture">
+                <pic:pic xmlns:pic="http://schemas.openxmlformats.org/drawingml/2006/picture">
+                  <pic:nvPicPr>
+                    <pic:cNvPr id="65" name="Picture 65" descr="A screenshot of a computer&#10;&#10;Description automatically generated"/>
+                    <pic:cNvPicPr/>
+                  </pic:nvPicPr>
+                  <pic:blipFill>
+                    <a:blip r:embed="rId80"/>
+                    <a:stretch>
+                      <a:fillRect/>
+                    </a:stretch>
+                  </pic:blipFill>
+                  <pic:spPr>
+                    <a:xfrm>
+                      <a:off x="0" y="0"/>
+                      <a:ext cx="5943600" cy="2755265"/>
+                    </a:xfrm>
+                    <a:prstGeom prst="rect">
+                      <a:avLst/>
+                    </a:prstGeom>
+                  </pic:spPr>
+                </pic:pic>
+              </a:graphicData>
+            </a:graphic>
+          </wp:inline>
+        </w:drawing>
+      </w:r>
+      <w:r>
+        <w:br/>
+      </w:r>
+      <w:r>
+        <w:br/>
+      </w:r>
+    </w:p>
     <w:sectPr>
       <w:pgSz w:w="12240" w:h="15840"/>
       <w:pgMar w:top="1440" w:right="1440" w:bottom="1440" w:left="1440" w:header="720" w:footer="720" w:gutter="0"/>

</xml_diff>